<commit_message>
Finished rough draft of analysis
</commit_message>
<xml_diff>
--- a/reports/analysis.docx
+++ b/reports/analysis.docx
@@ -1676,16 +1676,16 @@
         <w:rPr>
           <w:rFonts w:eastAsia="Times New Roman" w:cstheme="minorHAnsi"/>
           <w:color w:val="000000" w:themeColor="text1"/>
-          <w:sz w:val="32"/>
-          <w:szCs w:val="32"/>
-        </w:rPr>
-      </w:pPr>
-      <w:r>
-        <w:rPr>
-          <w:rFonts w:eastAsia="Times New Roman" w:cstheme="minorHAnsi"/>
-          <w:color w:val="000000" w:themeColor="text1"/>
-          <w:sz w:val="32"/>
-          <w:szCs w:val="32"/>
+          <w:sz w:val="28"/>
+          <w:szCs w:val="28"/>
+        </w:rPr>
+      </w:pPr>
+      <w:r>
+        <w:rPr>
+          <w:rFonts w:eastAsia="Times New Roman" w:cstheme="minorHAnsi"/>
+          <w:color w:val="000000" w:themeColor="text1"/>
+          <w:sz w:val="28"/>
+          <w:szCs w:val="28"/>
         </w:rPr>
         <w:t>Datasets</w:t>
       </w:r>
@@ -1805,22 +1805,24 @@
       <w:r>
         <w:rPr>
           <w:rFonts w:eastAsia="Times New Roman" w:cstheme="minorHAnsi"/>
-          <w:color w:val="008000"/>
-          <w:sz w:val="24"/>
-          <w:szCs w:val="24"/>
-        </w:rPr>
-        <w:t xml:space="preserve"> </w:t>
-      </w:r>
-      <w:r>
-        <w:rPr>
-          <w:rFonts w:eastAsia="Times New Roman" w:cstheme="minorHAnsi"/>
           <w:b/>
           <w:i/>
           <w:color w:val="000000" w:themeColor="text1"/>
           <w:sz w:val="28"/>
           <w:szCs w:val="28"/>
         </w:rPr>
-        <w:t xml:space="preserve">Abalone </w:t>
+        <w:t>Cars</w:t>
+      </w:r>
+      <w:r>
+        <w:rPr>
+          <w:rFonts w:eastAsia="Times New Roman" w:cstheme="minorHAnsi"/>
+          <w:b/>
+          <w:i/>
+          <w:color w:val="000000" w:themeColor="text1"/>
+          <w:sz w:val="28"/>
+          <w:szCs w:val="28"/>
+        </w:rPr>
+        <w:t xml:space="preserve"> </w:t>
       </w:r>
     </w:p>
     <w:p>
@@ -1867,7 +1869,15 @@
           <w:sz w:val="24"/>
           <w:szCs w:val="24"/>
         </w:rPr>
-        <w:t>: 4177</w:t>
+        <w:t xml:space="preserve">: </w:t>
+      </w:r>
+      <w:r>
+        <w:rPr>
+          <w:rFonts w:eastAsia="Times New Roman" w:cstheme="minorHAnsi"/>
+          <w:sz w:val="24"/>
+          <w:szCs w:val="24"/>
+        </w:rPr>
+        <w:t>1728</w:t>
       </w:r>
     </w:p>
     <w:p>
@@ -1914,7 +1924,31 @@
           <w:sz w:val="24"/>
           <w:szCs w:val="24"/>
         </w:rPr>
-        <w:t xml:space="preserve">: 10 </w:t>
+        <w:t xml:space="preserve">: </w:t>
+      </w:r>
+      <w:r>
+        <w:rPr>
+          <w:rFonts w:eastAsia="Times New Roman" w:cstheme="minorHAnsi"/>
+          <w:sz w:val="24"/>
+          <w:szCs w:val="24"/>
+        </w:rPr>
+        <w:t>6</w:t>
+      </w:r>
+      <w:r>
+        <w:rPr>
+          <w:rFonts w:eastAsia="Times New Roman" w:cstheme="minorHAnsi"/>
+          <w:sz w:val="24"/>
+          <w:szCs w:val="24"/>
+        </w:rPr>
+        <w:t xml:space="preserve"> </w:t>
+      </w:r>
+      <w:r>
+        <w:rPr>
+          <w:rFonts w:eastAsia="Times New Roman" w:cstheme="minorHAnsi"/>
+          <w:sz w:val="24"/>
+          <w:szCs w:val="24"/>
+        </w:rPr>
+        <w:t>(19 when one hot encoded)</w:t>
       </w:r>
     </w:p>
     <w:p>
@@ -1961,7 +1995,23 @@
           <w:sz w:val="24"/>
           <w:szCs w:val="24"/>
         </w:rPr>
-        <w:t>: Continuous (9), Categorical (1)</w:t>
+        <w:t xml:space="preserve">: </w:t>
+      </w:r>
+      <w:r>
+        <w:rPr>
+          <w:rFonts w:eastAsia="Times New Roman" w:cstheme="minorHAnsi"/>
+          <w:sz w:val="24"/>
+          <w:szCs w:val="24"/>
+        </w:rPr>
+        <w:t>Categorical (6</w:t>
+      </w:r>
+      <w:r>
+        <w:rPr>
+          <w:rFonts w:eastAsia="Times New Roman" w:cstheme="minorHAnsi"/>
+          <w:sz w:val="24"/>
+          <w:szCs w:val="24"/>
+        </w:rPr>
+        <w:t>)</w:t>
       </w:r>
     </w:p>
     <w:p>
@@ -2010,6 +2060,120 @@
         </w:rPr>
         <w:t xml:space="preserve">: 0, 1, 2 for </w:t>
       </w:r>
+      <w:r>
+        <w:rPr>
+          <w:rFonts w:eastAsia="Times New Roman" w:cstheme="minorHAnsi"/>
+          <w:sz w:val="24"/>
+          <w:szCs w:val="24"/>
+        </w:rPr>
+        <w:t>Cars</w:t>
+      </w:r>
+      <w:r>
+        <w:rPr>
+          <w:rFonts w:eastAsia="Times New Roman" w:cstheme="minorHAnsi"/>
+          <w:sz w:val="24"/>
+          <w:szCs w:val="24"/>
+        </w:rPr>
+        <w:t xml:space="preserve"> </w:t>
+      </w:r>
+      <w:r>
+        <w:rPr>
+          <w:rFonts w:eastAsia="Times New Roman" w:cstheme="minorHAnsi"/>
+          <w:sz w:val="24"/>
+          <w:szCs w:val="24"/>
+        </w:rPr>
+        <w:t xml:space="preserve">with ratings of Unacceptable (0), Acceptable (1), Good/Very </w:t>
+      </w:r>
+      <w:proofErr w:type="gramStart"/>
+      <w:r>
+        <w:rPr>
+          <w:rFonts w:eastAsia="Times New Roman" w:cstheme="minorHAnsi"/>
+          <w:sz w:val="24"/>
+          <w:szCs w:val="24"/>
+        </w:rPr>
+        <w:t>Good(</w:t>
+      </w:r>
+      <w:proofErr w:type="gramEnd"/>
+      <w:r>
+        <w:rPr>
+          <w:rFonts w:eastAsia="Times New Roman" w:cstheme="minorHAnsi"/>
+          <w:sz w:val="24"/>
+          <w:szCs w:val="24"/>
+        </w:rPr>
+        <w:t>2)</w:t>
+      </w:r>
+    </w:p>
+    <w:p>
+      <w:pPr>
+        <w:tabs>
+          <w:tab w:val="left" w:pos="916"/>
+          <w:tab w:val="left" w:pos="1832"/>
+          <w:tab w:val="left" w:pos="2748"/>
+          <w:tab w:val="left" w:pos="3664"/>
+          <w:tab w:val="left" w:pos="4580"/>
+          <w:tab w:val="left" w:pos="5496"/>
+          <w:tab w:val="left" w:pos="6412"/>
+          <w:tab w:val="left" w:pos="7328"/>
+          <w:tab w:val="left" w:pos="8244"/>
+          <w:tab w:val="left" w:pos="9160"/>
+          <w:tab w:val="left" w:pos="10076"/>
+          <w:tab w:val="left" w:pos="10992"/>
+          <w:tab w:val="left" w:pos="11908"/>
+          <w:tab w:val="left" w:pos="12824"/>
+          <w:tab w:val="left" w:pos="13740"/>
+          <w:tab w:val="left" w:pos="14656"/>
+        </w:tabs>
+        <w:spacing w:after="0" w:line="240" w:lineRule="auto"/>
+        <w:rPr>
+          <w:rFonts w:eastAsia="Times New Roman" w:cstheme="minorHAnsi"/>
+          <w:sz w:val="24"/>
+          <w:szCs w:val="24"/>
+        </w:rPr>
+      </w:pPr>
+    </w:p>
+    <w:p>
+      <w:pPr>
+        <w:tabs>
+          <w:tab w:val="left" w:pos="916"/>
+          <w:tab w:val="left" w:pos="1832"/>
+          <w:tab w:val="left" w:pos="2748"/>
+          <w:tab w:val="left" w:pos="3664"/>
+          <w:tab w:val="left" w:pos="4580"/>
+          <w:tab w:val="left" w:pos="5496"/>
+          <w:tab w:val="left" w:pos="6412"/>
+          <w:tab w:val="left" w:pos="7328"/>
+          <w:tab w:val="left" w:pos="8244"/>
+          <w:tab w:val="left" w:pos="9160"/>
+          <w:tab w:val="left" w:pos="10076"/>
+          <w:tab w:val="left" w:pos="10992"/>
+          <w:tab w:val="left" w:pos="11908"/>
+          <w:tab w:val="left" w:pos="12824"/>
+          <w:tab w:val="left" w:pos="13740"/>
+          <w:tab w:val="left" w:pos="14656"/>
+        </w:tabs>
+        <w:spacing w:after="0" w:line="240" w:lineRule="auto"/>
+        <w:rPr>
+          <w:rFonts w:eastAsia="Times New Roman" w:cstheme="minorHAnsi"/>
+          <w:sz w:val="24"/>
+          <w:szCs w:val="24"/>
+        </w:rPr>
+      </w:pPr>
+      <w:r>
+        <w:rPr>
+          <w:rFonts w:eastAsia="Times New Roman" w:cstheme="minorHAnsi"/>
+          <w:sz w:val="24"/>
+          <w:szCs w:val="24"/>
+        </w:rPr>
+        <w:tab/>
+      </w:r>
+      <w:r>
+        <w:rPr>
+          <w:rFonts w:eastAsia="Times New Roman" w:cstheme="minorHAnsi"/>
+          <w:sz w:val="24"/>
+          <w:szCs w:val="24"/>
+        </w:rPr>
+        <w:t xml:space="preserve">This dataset measures the </w:t>
+      </w:r>
       <w:proofErr w:type="spellStart"/>
       <w:r>
         <w:rPr>
@@ -2017,7 +2181,7 @@
           <w:sz w:val="24"/>
           <w:szCs w:val="24"/>
         </w:rPr>
-        <w:t>Abelone</w:t>
+        <w:t>hiearchical</w:t>
       </w:r>
       <w:proofErr w:type="spellEnd"/>
       <w:r>
@@ -2026,7 +2190,327 @@
           <w:sz w:val="24"/>
           <w:szCs w:val="24"/>
         </w:rPr>
-        <w:t xml:space="preserve"> with rings in ranges [0, 8], [9,10], [10, 28]</w:t>
+        <w:t xml:space="preserve"> </w:t>
+      </w:r>
+      <w:r>
+        <w:rPr>
+          <w:rFonts w:eastAsia="Times New Roman" w:cstheme="minorHAnsi"/>
+          <w:sz w:val="24"/>
+          <w:szCs w:val="24"/>
+        </w:rPr>
+        <w:t xml:space="preserve">characteristics </w:t>
+      </w:r>
+      <w:r>
+        <w:rPr>
+          <w:rFonts w:eastAsia="Times New Roman" w:cstheme="minorHAnsi"/>
+          <w:sz w:val="24"/>
+          <w:szCs w:val="24"/>
+        </w:rPr>
+        <w:t>of cars to predict the overall acceptability rating of the car</w:t>
+      </w:r>
+      <w:r>
+        <w:rPr>
+          <w:rFonts w:eastAsia="Times New Roman" w:cstheme="minorHAnsi"/>
+          <w:sz w:val="24"/>
+          <w:szCs w:val="24"/>
+        </w:rPr>
+        <w:t xml:space="preserve">. </w:t>
+      </w:r>
+      <w:r>
+        <w:rPr>
+          <w:rFonts w:eastAsia="Times New Roman" w:cstheme="minorHAnsi"/>
+          <w:sz w:val="24"/>
+          <w:szCs w:val="24"/>
+        </w:rPr>
+        <w:t>There are two overarching characteristics measure: price (buying and maintenance), technical (number of doors, person capacity, trunk size and safety rating</w:t>
+      </w:r>
+      <w:proofErr w:type="gramStart"/>
+      <w:r>
+        <w:rPr>
+          <w:rFonts w:eastAsia="Times New Roman" w:cstheme="minorHAnsi"/>
+          <w:sz w:val="24"/>
+          <w:szCs w:val="24"/>
+        </w:rPr>
+        <w:t>) .</w:t>
+      </w:r>
+      <w:proofErr w:type="gramEnd"/>
+      <w:r>
+        <w:rPr>
+          <w:rFonts w:eastAsia="Times New Roman" w:cstheme="minorHAnsi"/>
+          <w:sz w:val="24"/>
+          <w:szCs w:val="24"/>
+        </w:rPr>
+        <w:t xml:space="preserve"> Within those six attributes measured, each has multiple ordinal levels. The dataset was originally designed to showcase a simple hierarchical model for decision making. It serves as a test for a learner’s ability to recognize structure within the six dimensions. </w:t>
+      </w:r>
+      <w:r>
+        <w:rPr>
+          <w:rFonts w:eastAsia="Times New Roman" w:cstheme="minorHAnsi"/>
+          <w:sz w:val="24"/>
+          <w:szCs w:val="24"/>
+        </w:rPr>
+        <w:t xml:space="preserve">Post processing the categorical values to a single dimension for each (e.g. Person Capacity processed from one dimension with three levels into three dimensions, each designating a separate condition (capacity-2, capacity-4, capacity5+), the dataset expands to 1728 instances with 19 dimensions. A learner will have to distinguish the which of the dimensions are related (e.g.  </w:t>
+      </w:r>
+      <w:r>
+        <w:rPr>
+          <w:rFonts w:eastAsia="Times New Roman" w:cstheme="minorHAnsi"/>
+          <w:sz w:val="24"/>
+          <w:szCs w:val="24"/>
+        </w:rPr>
+        <w:t>capacity-2, capacity-4, capacity5</w:t>
+      </w:r>
+      <w:r>
+        <w:rPr>
+          <w:rFonts w:eastAsia="Times New Roman" w:cstheme="minorHAnsi"/>
+          <w:sz w:val="24"/>
+          <w:szCs w:val="24"/>
+        </w:rPr>
+        <w:t xml:space="preserve"> are not independent) and model them accordingly. Additionally, the classification problem is imbalanced</w:t>
+      </w:r>
+      <w:r>
+        <w:rPr>
+          <w:rFonts w:eastAsia="Times New Roman" w:cstheme="minorHAnsi"/>
+          <w:sz w:val="24"/>
+          <w:szCs w:val="24"/>
+        </w:rPr>
+        <w:t xml:space="preserve"> with the </w:t>
+      </w:r>
+      <w:proofErr w:type="gramStart"/>
+      <w:r>
+        <w:rPr>
+          <w:rFonts w:eastAsia="Times New Roman" w:cstheme="minorHAnsi"/>
+          <w:sz w:val="24"/>
+          <w:szCs w:val="24"/>
+        </w:rPr>
+        <w:t>vast majority</w:t>
+      </w:r>
+      <w:proofErr w:type="gramEnd"/>
+      <w:r>
+        <w:rPr>
+          <w:rFonts w:eastAsia="Times New Roman" w:cstheme="minorHAnsi"/>
+          <w:sz w:val="24"/>
+          <w:szCs w:val="24"/>
+        </w:rPr>
+        <w:t xml:space="preserve"> of cars classified as unacceptable (70%), while 22% are acceptable and the final 8% classified as good. The distribution of the categorical data </w:t>
+      </w:r>
+      <w:proofErr w:type="gramStart"/>
+      <w:r>
+        <w:rPr>
+          <w:rFonts w:eastAsia="Times New Roman" w:cstheme="minorHAnsi"/>
+          <w:sz w:val="24"/>
+          <w:szCs w:val="24"/>
+        </w:rPr>
+        <w:t>are</w:t>
+      </w:r>
+      <w:proofErr w:type="gramEnd"/>
+      <w:r>
+        <w:rPr>
+          <w:rFonts w:eastAsia="Times New Roman" w:cstheme="minorHAnsi"/>
+          <w:sz w:val="24"/>
+          <w:szCs w:val="24"/>
+        </w:rPr>
+        <w:t xml:space="preserve"> balanced between levels (e.g. </w:t>
+      </w:r>
+      <w:r>
+        <w:rPr>
+          <w:rFonts w:eastAsia="Times New Roman" w:cstheme="minorHAnsi"/>
+          <w:sz w:val="24"/>
+          <w:szCs w:val="24"/>
+        </w:rPr>
+        <w:t>capacity-2, capacity-4, capacity5</w:t>
+      </w:r>
+      <w:r>
+        <w:rPr>
+          <w:rFonts w:eastAsia="Times New Roman" w:cstheme="minorHAnsi"/>
+          <w:sz w:val="24"/>
+          <w:szCs w:val="24"/>
+        </w:rPr>
+        <w:t xml:space="preserve"> each have 1/3 of the total instances in each level). </w:t>
+      </w:r>
+    </w:p>
+    <w:p>
+      <w:pPr>
+        <w:tabs>
+          <w:tab w:val="left" w:pos="916"/>
+          <w:tab w:val="left" w:pos="1832"/>
+          <w:tab w:val="left" w:pos="2748"/>
+          <w:tab w:val="left" w:pos="3664"/>
+          <w:tab w:val="left" w:pos="4580"/>
+          <w:tab w:val="left" w:pos="5496"/>
+          <w:tab w:val="left" w:pos="6412"/>
+          <w:tab w:val="left" w:pos="7328"/>
+          <w:tab w:val="left" w:pos="8244"/>
+          <w:tab w:val="left" w:pos="9160"/>
+          <w:tab w:val="left" w:pos="10076"/>
+          <w:tab w:val="left" w:pos="10992"/>
+          <w:tab w:val="left" w:pos="11908"/>
+          <w:tab w:val="left" w:pos="12824"/>
+          <w:tab w:val="left" w:pos="13740"/>
+          <w:tab w:val="left" w:pos="14656"/>
+        </w:tabs>
+        <w:spacing w:after="0" w:line="240" w:lineRule="auto"/>
+        <w:rPr>
+          <w:rFonts w:eastAsia="Times New Roman" w:cstheme="minorHAnsi"/>
+          <w:sz w:val="24"/>
+          <w:szCs w:val="24"/>
+        </w:rPr>
+      </w:pPr>
+    </w:p>
+    <w:p>
+      <w:pPr>
+        <w:tabs>
+          <w:tab w:val="left" w:pos="916"/>
+          <w:tab w:val="left" w:pos="1832"/>
+          <w:tab w:val="left" w:pos="2748"/>
+          <w:tab w:val="left" w:pos="3664"/>
+          <w:tab w:val="left" w:pos="4580"/>
+          <w:tab w:val="left" w:pos="5496"/>
+          <w:tab w:val="left" w:pos="6412"/>
+          <w:tab w:val="left" w:pos="7328"/>
+          <w:tab w:val="left" w:pos="8244"/>
+          <w:tab w:val="left" w:pos="9160"/>
+          <w:tab w:val="left" w:pos="10076"/>
+          <w:tab w:val="left" w:pos="10992"/>
+          <w:tab w:val="left" w:pos="11908"/>
+          <w:tab w:val="left" w:pos="12824"/>
+          <w:tab w:val="left" w:pos="13740"/>
+          <w:tab w:val="left" w:pos="14656"/>
+        </w:tabs>
+        <w:spacing w:after="0" w:line="240" w:lineRule="auto"/>
+        <w:rPr>
+          <w:rFonts w:eastAsia="Times New Roman" w:cstheme="minorHAnsi"/>
+          <w:sz w:val="24"/>
+          <w:szCs w:val="24"/>
+        </w:rPr>
+      </w:pPr>
+      <w:r>
+        <w:rPr>
+          <w:rFonts w:eastAsia="Times New Roman" w:cstheme="minorHAnsi"/>
+          <w:sz w:val="24"/>
+          <w:szCs w:val="24"/>
+        </w:rPr>
+        <w:t xml:space="preserve">There are no dead giveaways relating any of the categoric levels to the classes, as evidence by the </w:t>
+      </w:r>
+      <w:r>
+        <w:rPr>
+          <w:rFonts w:eastAsia="Times New Roman" w:cstheme="minorHAnsi"/>
+          <w:sz w:val="24"/>
+          <w:szCs w:val="24"/>
+        </w:rPr>
+        <w:t>correlation matrix. Since the labels are roughly ordinal in that a higher level indicates a higher quality, the Pearson and Spearman correlation should indicate a relationship for a categoric level being associated with an increase or decrease in quality:</w:t>
+      </w:r>
+    </w:p>
+    <w:p>
+      <w:pPr>
+        <w:tabs>
+          <w:tab w:val="left" w:pos="916"/>
+          <w:tab w:val="left" w:pos="1832"/>
+          <w:tab w:val="left" w:pos="2748"/>
+          <w:tab w:val="left" w:pos="3664"/>
+          <w:tab w:val="left" w:pos="4580"/>
+          <w:tab w:val="left" w:pos="5496"/>
+          <w:tab w:val="left" w:pos="6412"/>
+          <w:tab w:val="left" w:pos="7328"/>
+          <w:tab w:val="left" w:pos="8244"/>
+          <w:tab w:val="left" w:pos="9160"/>
+          <w:tab w:val="left" w:pos="10076"/>
+          <w:tab w:val="left" w:pos="10992"/>
+          <w:tab w:val="left" w:pos="11908"/>
+          <w:tab w:val="left" w:pos="12824"/>
+          <w:tab w:val="left" w:pos="13740"/>
+          <w:tab w:val="left" w:pos="14656"/>
+        </w:tabs>
+        <w:spacing w:after="0" w:line="240" w:lineRule="auto"/>
+        <w:rPr>
+          <w:rFonts w:eastAsia="Times New Roman" w:cstheme="minorHAnsi"/>
+          <w:sz w:val="24"/>
+          <w:szCs w:val="24"/>
+        </w:rPr>
+      </w:pPr>
+      <w:r>
+        <w:rPr>
+          <w:noProof/>
+        </w:rPr>
+        <w:drawing>
+          <wp:inline distT="0" distB="0" distL="0" distR="0" wp14:anchorId="3645F436" wp14:editId="33AF583F">
+            <wp:extent cx="3246755" cy="2710139"/>
+            <wp:effectExtent l="0" t="0" r="0" b="0"/>
+            <wp:docPr id="1" name="Picture 1"/>
+            <wp:cNvGraphicFramePr>
+              <a:graphicFrameLocks xmlns:a="http://schemas.openxmlformats.org/drawingml/2006/main" noChangeAspect="1"/>
+            </wp:cNvGraphicFramePr>
+            <a:graphic xmlns:a="http://schemas.openxmlformats.org/drawingml/2006/main">
+              <a:graphicData uri="http://schemas.openxmlformats.org/drawingml/2006/picture">
+                <pic:pic xmlns:pic="http://schemas.openxmlformats.org/drawingml/2006/picture">
+                  <pic:nvPicPr>
+                    <pic:cNvPr id="1" name=""/>
+                    <pic:cNvPicPr/>
+                  </pic:nvPicPr>
+                  <pic:blipFill>
+                    <a:blip r:embed="rId5"/>
+                    <a:stretch>
+                      <a:fillRect/>
+                    </a:stretch>
+                  </pic:blipFill>
+                  <pic:spPr>
+                    <a:xfrm>
+                      <a:off x="0" y="0"/>
+                      <a:ext cx="3268453" cy="2728251"/>
+                    </a:xfrm>
+                    <a:prstGeom prst="rect">
+                      <a:avLst/>
+                    </a:prstGeom>
+                  </pic:spPr>
+                </pic:pic>
+              </a:graphicData>
+            </a:graphic>
+          </wp:inline>
+        </w:drawing>
+      </w:r>
+      <w:r>
+        <w:rPr>
+          <w:noProof/>
+        </w:rPr>
+        <w:t xml:space="preserve"> </w:t>
+      </w:r>
+      <w:r>
+        <w:rPr>
+          <w:noProof/>
+        </w:rPr>
+        <w:drawing>
+          <wp:inline distT="0" distB="0" distL="0" distR="0" wp14:anchorId="2E724F8A" wp14:editId="46609DBE">
+            <wp:extent cx="3079775" cy="2667000"/>
+            <wp:effectExtent l="0" t="0" r="6350" b="0"/>
+            <wp:docPr id="15" name="Picture 15"/>
+            <wp:cNvGraphicFramePr>
+              <a:graphicFrameLocks xmlns:a="http://schemas.openxmlformats.org/drawingml/2006/main" noChangeAspect="1"/>
+            </wp:cNvGraphicFramePr>
+            <a:graphic xmlns:a="http://schemas.openxmlformats.org/drawingml/2006/main">
+              <a:graphicData uri="http://schemas.openxmlformats.org/drawingml/2006/picture">
+                <pic:pic xmlns:pic="http://schemas.openxmlformats.org/drawingml/2006/picture">
+                  <pic:nvPicPr>
+                    <pic:cNvPr id="1" name=""/>
+                    <pic:cNvPicPr/>
+                  </pic:nvPicPr>
+                  <pic:blipFill>
+                    <a:blip r:embed="rId6"/>
+                    <a:stretch>
+                      <a:fillRect/>
+                    </a:stretch>
+                  </pic:blipFill>
+                  <pic:spPr>
+                    <a:xfrm>
+                      <a:off x="0" y="0"/>
+                      <a:ext cx="3086286" cy="2672638"/>
+                    </a:xfrm>
+                    <a:prstGeom prst="rect">
+                      <a:avLst/>
+                    </a:prstGeom>
+                  </pic:spPr>
+                </pic:pic>
+              </a:graphicData>
+            </a:graphic>
+          </wp:inline>
+        </w:drawing>
       </w:r>
     </w:p>
     <w:p>
@@ -2091,14 +2575,7 @@
           <w:szCs w:val="24"/>
         </w:rPr>
         <w:tab/>
-      </w:r>
-      <w:r>
-        <w:rPr>
-          <w:rFonts w:eastAsia="Times New Roman" w:cstheme="minorHAnsi"/>
-          <w:sz w:val="24"/>
-          <w:szCs w:val="24"/>
-        </w:rPr>
-        <w:t xml:space="preserve">This dataset measures the continuous physical characteristics as well as the categoric gender of shellfish abalones. The purpose of the dataset is to classify the abalone by age, which is a function of the number of rings inside the abalone's shell (age = rings +1.5). This is a </w:t>
+        <w:t xml:space="preserve">The bottom row of the figures </w:t>
       </w:r>
       <w:proofErr w:type="gramStart"/>
       <w:r>
@@ -2107,7 +2584,7 @@
           <w:sz w:val="24"/>
           <w:szCs w:val="24"/>
         </w:rPr>
-        <w:t>time consuming</w:t>
+        <w:t>highlight</w:t>
       </w:r>
       <w:proofErr w:type="gramEnd"/>
       <w:r>
@@ -2116,100 +2593,36 @@
           <w:sz w:val="24"/>
           <w:szCs w:val="24"/>
         </w:rPr>
-        <w:t xml:space="preserve"> process which could be alleviated by predicting the age as a function of easier to measure characteristics. The original dataset has 28 separate classes (Rings ranging from 1-28) and </w:t>
-      </w:r>
-      <w:proofErr w:type="gramStart"/>
-      <w:r>
-        <w:rPr>
-          <w:rFonts w:eastAsia="Times New Roman" w:cstheme="minorHAnsi"/>
-          <w:sz w:val="24"/>
-          <w:szCs w:val="24"/>
-        </w:rPr>
-        <w:t>in order to</w:t>
-      </w:r>
-      <w:proofErr w:type="gramEnd"/>
-      <w:r>
-        <w:rPr>
-          <w:rFonts w:eastAsia="Times New Roman" w:cstheme="minorHAnsi"/>
-          <w:sz w:val="24"/>
-          <w:szCs w:val="24"/>
-        </w:rPr>
-        <w:t xml:space="preserve"> reduce this the Rings were segmented into three classes, one each for rings in ranges between 0-8, 9-10, 11+. These ranges roughly cover 1/3 of the distribution each, with the mean number of Rings almost exactly 10. The variance of ~10 and kurtosis of 2.3 indicate a skewed distribution with wide dispersion. This is further evidenced by the Rings histogram:</w:t>
-      </w:r>
-    </w:p>
-    <w:p>
-      <w:pPr>
-        <w:tabs>
-          <w:tab w:val="left" w:pos="916"/>
-          <w:tab w:val="left" w:pos="1832"/>
-          <w:tab w:val="left" w:pos="2748"/>
-          <w:tab w:val="left" w:pos="3664"/>
-          <w:tab w:val="left" w:pos="4580"/>
-          <w:tab w:val="left" w:pos="5496"/>
-          <w:tab w:val="left" w:pos="6412"/>
-          <w:tab w:val="left" w:pos="7328"/>
-          <w:tab w:val="left" w:pos="8244"/>
-          <w:tab w:val="left" w:pos="9160"/>
-          <w:tab w:val="left" w:pos="10076"/>
-          <w:tab w:val="left" w:pos="10992"/>
-          <w:tab w:val="left" w:pos="11908"/>
-          <w:tab w:val="left" w:pos="12824"/>
-          <w:tab w:val="left" w:pos="13740"/>
-          <w:tab w:val="left" w:pos="14656"/>
-        </w:tabs>
-        <w:spacing w:after="0" w:line="240" w:lineRule="auto"/>
-        <w:rPr>
-          <w:rFonts w:eastAsia="Times New Roman" w:cstheme="minorHAnsi"/>
-          <w:sz w:val="24"/>
-          <w:szCs w:val="24"/>
-        </w:rPr>
-      </w:pPr>
-    </w:p>
-    <w:p>
-      <w:pPr>
-        <w:tabs>
-          <w:tab w:val="left" w:pos="916"/>
-          <w:tab w:val="left" w:pos="1832"/>
-          <w:tab w:val="left" w:pos="2748"/>
-          <w:tab w:val="left" w:pos="3664"/>
-          <w:tab w:val="left" w:pos="4580"/>
-          <w:tab w:val="left" w:pos="5496"/>
-          <w:tab w:val="left" w:pos="6412"/>
-          <w:tab w:val="left" w:pos="7328"/>
-          <w:tab w:val="left" w:pos="8244"/>
-          <w:tab w:val="left" w:pos="9160"/>
-          <w:tab w:val="left" w:pos="10076"/>
-          <w:tab w:val="left" w:pos="10992"/>
-          <w:tab w:val="left" w:pos="11908"/>
-          <w:tab w:val="left" w:pos="12824"/>
-          <w:tab w:val="left" w:pos="13740"/>
-          <w:tab w:val="left" w:pos="14656"/>
-        </w:tabs>
-        <w:spacing w:after="0" w:line="240" w:lineRule="auto"/>
-        <w:rPr>
-          <w:rFonts w:eastAsia="Times New Roman" w:cstheme="minorHAnsi"/>
-          <w:sz w:val="24"/>
-          <w:szCs w:val="24"/>
-        </w:rPr>
-      </w:pPr>
-      <w:r>
-        <w:rPr>
-          <w:rFonts w:eastAsia="Times New Roman" w:cstheme="minorHAnsi"/>
-          <w:sz w:val="24"/>
-          <w:szCs w:val="24"/>
-        </w:rPr>
-        <w:t>&lt;</w:t>
-      </w:r>
-      <w:proofErr w:type="spellStart"/>
-      <w:r>
-        <w:rPr>
-          <w:rFonts w:eastAsia="Times New Roman" w:cstheme="minorHAnsi"/>
-          <w:sz w:val="24"/>
-          <w:szCs w:val="24"/>
-        </w:rPr>
-        <w:t>img</w:t>
-      </w:r>
-      <w:proofErr w:type="spellEnd"/>
+        <w:t xml:space="preserve"> the relationship between the categoric levels and quality class. Most have a weak relationship (+- .25) at best, which will require the learner to recognize the combinations of the weak relationships in patterns related to Class. </w:t>
+      </w:r>
+    </w:p>
+    <w:p>
+      <w:pPr>
+        <w:tabs>
+          <w:tab w:val="left" w:pos="916"/>
+          <w:tab w:val="left" w:pos="1832"/>
+          <w:tab w:val="left" w:pos="2748"/>
+          <w:tab w:val="left" w:pos="3664"/>
+          <w:tab w:val="left" w:pos="4580"/>
+          <w:tab w:val="left" w:pos="5496"/>
+          <w:tab w:val="left" w:pos="6412"/>
+          <w:tab w:val="left" w:pos="7328"/>
+          <w:tab w:val="left" w:pos="8244"/>
+          <w:tab w:val="left" w:pos="9160"/>
+          <w:tab w:val="left" w:pos="10076"/>
+          <w:tab w:val="left" w:pos="10992"/>
+          <w:tab w:val="left" w:pos="11908"/>
+          <w:tab w:val="left" w:pos="12824"/>
+          <w:tab w:val="left" w:pos="13740"/>
+          <w:tab w:val="left" w:pos="14656"/>
+        </w:tabs>
+        <w:spacing w:after="0" w:line="240" w:lineRule="auto"/>
+        <w:rPr>
+          <w:rFonts w:eastAsia="Times New Roman" w:cstheme="minorHAnsi"/>
+          <w:sz w:val="24"/>
+          <w:szCs w:val="24"/>
+        </w:rPr>
+      </w:pPr>
       <w:r>
         <w:rPr>
           <w:rFonts w:eastAsia="Times New Roman" w:cstheme="minorHAnsi"/>
@@ -2218,368 +2631,6 @@
         </w:rPr>
         <w:t xml:space="preserve"> </w:t>
       </w:r>
-      <w:proofErr w:type="spellStart"/>
-      <w:r>
-        <w:rPr>
-          <w:rFonts w:eastAsia="Times New Roman" w:cstheme="minorHAnsi"/>
-          <w:sz w:val="24"/>
-          <w:szCs w:val="24"/>
-        </w:rPr>
-        <w:t>src</w:t>
-      </w:r>
-      <w:proofErr w:type="spellEnd"/>
-      <w:r>
-        <w:rPr>
-          <w:rFonts w:eastAsia="Times New Roman" w:cstheme="minorHAnsi"/>
-          <w:sz w:val="24"/>
-          <w:szCs w:val="24"/>
-        </w:rPr>
-        <w:t>='</w:t>
-      </w:r>
-      <w:proofErr w:type="spellStart"/>
-      <w:r>
-        <w:rPr>
-          <w:rFonts w:eastAsia="Times New Roman" w:cstheme="minorHAnsi"/>
-          <w:sz w:val="24"/>
-          <w:szCs w:val="24"/>
-        </w:rPr>
-        <w:t>img</w:t>
-      </w:r>
-      <w:proofErr w:type="spellEnd"/>
-      <w:r>
-        <w:rPr>
-          <w:rFonts w:eastAsia="Times New Roman" w:cstheme="minorHAnsi"/>
-          <w:sz w:val="24"/>
-          <w:szCs w:val="24"/>
-        </w:rPr>
-        <w:t>/rings_hist.png'&gt;</w:t>
-      </w:r>
-    </w:p>
-    <w:p>
-      <w:pPr>
-        <w:tabs>
-          <w:tab w:val="left" w:pos="916"/>
-          <w:tab w:val="left" w:pos="1832"/>
-          <w:tab w:val="left" w:pos="2748"/>
-          <w:tab w:val="left" w:pos="3664"/>
-          <w:tab w:val="left" w:pos="4580"/>
-          <w:tab w:val="left" w:pos="5496"/>
-          <w:tab w:val="left" w:pos="6412"/>
-          <w:tab w:val="left" w:pos="7328"/>
-          <w:tab w:val="left" w:pos="8244"/>
-          <w:tab w:val="left" w:pos="9160"/>
-          <w:tab w:val="left" w:pos="10076"/>
-          <w:tab w:val="left" w:pos="10992"/>
-          <w:tab w:val="left" w:pos="11908"/>
-          <w:tab w:val="left" w:pos="12824"/>
-          <w:tab w:val="left" w:pos="13740"/>
-          <w:tab w:val="left" w:pos="14656"/>
-        </w:tabs>
-        <w:spacing w:after="0" w:line="240" w:lineRule="auto"/>
-        <w:rPr>
-          <w:rFonts w:eastAsia="Times New Roman" w:cstheme="minorHAnsi"/>
-          <w:sz w:val="24"/>
-          <w:szCs w:val="24"/>
-        </w:rPr>
-      </w:pPr>
-    </w:p>
-    <w:p>
-      <w:pPr>
-        <w:tabs>
-          <w:tab w:val="left" w:pos="916"/>
-          <w:tab w:val="left" w:pos="1832"/>
-          <w:tab w:val="left" w:pos="2748"/>
-          <w:tab w:val="left" w:pos="3664"/>
-          <w:tab w:val="left" w:pos="4580"/>
-          <w:tab w:val="left" w:pos="5496"/>
-          <w:tab w:val="left" w:pos="6412"/>
-          <w:tab w:val="left" w:pos="7328"/>
-          <w:tab w:val="left" w:pos="8244"/>
-          <w:tab w:val="left" w:pos="9160"/>
-          <w:tab w:val="left" w:pos="10076"/>
-          <w:tab w:val="left" w:pos="10992"/>
-          <w:tab w:val="left" w:pos="11908"/>
-          <w:tab w:val="left" w:pos="12824"/>
-          <w:tab w:val="left" w:pos="13740"/>
-          <w:tab w:val="left" w:pos="14656"/>
-        </w:tabs>
-        <w:spacing w:after="0" w:line="240" w:lineRule="auto"/>
-        <w:rPr>
-          <w:rFonts w:eastAsia="Times New Roman" w:cstheme="minorHAnsi"/>
-          <w:sz w:val="24"/>
-          <w:szCs w:val="24"/>
-        </w:rPr>
-      </w:pPr>
-      <w:r>
-        <w:rPr>
-          <w:rFonts w:eastAsia="Times New Roman" w:cstheme="minorHAnsi"/>
-          <w:sz w:val="24"/>
-          <w:szCs w:val="24"/>
-        </w:rPr>
-        <w:tab/>
-      </w:r>
-      <w:r>
-        <w:rPr>
-          <w:rFonts w:eastAsia="Times New Roman" w:cstheme="minorHAnsi"/>
-          <w:sz w:val="24"/>
-          <w:szCs w:val="24"/>
-        </w:rPr>
-        <w:t>The distribution sharply peaks around 9-10, indicating that most abalones may stop growing around this point or that some confounding variable is present (such as access to food, or survival conditions such as weather and/or harvesting). Binning down to three classes creates a roughly balanced classification problem with ~2000 instances in each class. The algorithms will be learning to discriminate between young abalones (Class 0), average age abalones (Class 1) and older abalones (Class 2). This will be a difficult task, as nearly all data elements are moderately to strongly positively correlated with both each other and the target variable (Rings/Class), as evidenced by this correlation matrix:</w:t>
-      </w:r>
-    </w:p>
-    <w:p>
-      <w:pPr>
-        <w:tabs>
-          <w:tab w:val="left" w:pos="916"/>
-          <w:tab w:val="left" w:pos="1832"/>
-          <w:tab w:val="left" w:pos="2748"/>
-          <w:tab w:val="left" w:pos="3664"/>
-          <w:tab w:val="left" w:pos="4580"/>
-          <w:tab w:val="left" w:pos="5496"/>
-          <w:tab w:val="left" w:pos="6412"/>
-          <w:tab w:val="left" w:pos="7328"/>
-          <w:tab w:val="left" w:pos="8244"/>
-          <w:tab w:val="left" w:pos="9160"/>
-          <w:tab w:val="left" w:pos="10076"/>
-          <w:tab w:val="left" w:pos="10992"/>
-          <w:tab w:val="left" w:pos="11908"/>
-          <w:tab w:val="left" w:pos="12824"/>
-          <w:tab w:val="left" w:pos="13740"/>
-          <w:tab w:val="left" w:pos="14656"/>
-        </w:tabs>
-        <w:spacing w:after="0" w:line="240" w:lineRule="auto"/>
-        <w:rPr>
-          <w:rFonts w:eastAsia="Times New Roman" w:cstheme="minorHAnsi"/>
-          <w:sz w:val="24"/>
-          <w:szCs w:val="24"/>
-        </w:rPr>
-      </w:pPr>
-    </w:p>
-    <w:p>
-      <w:pPr>
-        <w:tabs>
-          <w:tab w:val="left" w:pos="916"/>
-          <w:tab w:val="left" w:pos="1832"/>
-          <w:tab w:val="left" w:pos="2748"/>
-          <w:tab w:val="left" w:pos="3664"/>
-          <w:tab w:val="left" w:pos="4580"/>
-          <w:tab w:val="left" w:pos="5496"/>
-          <w:tab w:val="left" w:pos="6412"/>
-          <w:tab w:val="left" w:pos="7328"/>
-          <w:tab w:val="left" w:pos="8244"/>
-          <w:tab w:val="left" w:pos="9160"/>
-          <w:tab w:val="left" w:pos="10076"/>
-          <w:tab w:val="left" w:pos="10992"/>
-          <w:tab w:val="left" w:pos="11908"/>
-          <w:tab w:val="left" w:pos="12824"/>
-          <w:tab w:val="left" w:pos="13740"/>
-          <w:tab w:val="left" w:pos="14656"/>
-        </w:tabs>
-        <w:spacing w:after="0" w:line="240" w:lineRule="auto"/>
-        <w:rPr>
-          <w:rFonts w:eastAsia="Times New Roman" w:cstheme="minorHAnsi"/>
-          <w:sz w:val="24"/>
-          <w:szCs w:val="24"/>
-        </w:rPr>
-      </w:pPr>
-      <w:r>
-        <w:rPr>
-          <w:rFonts w:eastAsia="Times New Roman" w:cstheme="minorHAnsi"/>
-          <w:sz w:val="24"/>
-          <w:szCs w:val="24"/>
-        </w:rPr>
-        <w:t>&lt;</w:t>
-      </w:r>
-      <w:proofErr w:type="spellStart"/>
-      <w:r>
-        <w:rPr>
-          <w:rFonts w:eastAsia="Times New Roman" w:cstheme="minorHAnsi"/>
-          <w:sz w:val="24"/>
-          <w:szCs w:val="24"/>
-        </w:rPr>
-        <w:t>img</w:t>
-      </w:r>
-      <w:proofErr w:type="spellEnd"/>
-      <w:r>
-        <w:rPr>
-          <w:rFonts w:eastAsia="Times New Roman" w:cstheme="minorHAnsi"/>
-          <w:sz w:val="24"/>
-          <w:szCs w:val="24"/>
-        </w:rPr>
-        <w:t xml:space="preserve"> </w:t>
-      </w:r>
-      <w:proofErr w:type="spellStart"/>
-      <w:r>
-        <w:rPr>
-          <w:rFonts w:eastAsia="Times New Roman" w:cstheme="minorHAnsi"/>
-          <w:sz w:val="24"/>
-          <w:szCs w:val="24"/>
-        </w:rPr>
-        <w:t>src</w:t>
-      </w:r>
-      <w:proofErr w:type="spellEnd"/>
-      <w:r>
-        <w:rPr>
-          <w:rFonts w:eastAsia="Times New Roman" w:cstheme="minorHAnsi"/>
-          <w:sz w:val="24"/>
-          <w:szCs w:val="24"/>
-        </w:rPr>
-        <w:t>='</w:t>
-      </w:r>
-      <w:proofErr w:type="spellStart"/>
-      <w:r>
-        <w:rPr>
-          <w:rFonts w:eastAsia="Times New Roman" w:cstheme="minorHAnsi"/>
-          <w:sz w:val="24"/>
-          <w:szCs w:val="24"/>
-        </w:rPr>
-        <w:t>img</w:t>
-      </w:r>
-      <w:proofErr w:type="spellEnd"/>
-      <w:r>
-        <w:rPr>
-          <w:rFonts w:eastAsia="Times New Roman" w:cstheme="minorHAnsi"/>
-          <w:sz w:val="24"/>
-          <w:szCs w:val="24"/>
-        </w:rPr>
-        <w:t>/abalone_correlation1.PNG'&gt;</w:t>
-      </w:r>
-    </w:p>
-    <w:p>
-      <w:pPr>
-        <w:tabs>
-          <w:tab w:val="left" w:pos="916"/>
-          <w:tab w:val="left" w:pos="1832"/>
-          <w:tab w:val="left" w:pos="2748"/>
-          <w:tab w:val="left" w:pos="3664"/>
-          <w:tab w:val="left" w:pos="4580"/>
-          <w:tab w:val="left" w:pos="5496"/>
-          <w:tab w:val="left" w:pos="6412"/>
-          <w:tab w:val="left" w:pos="7328"/>
-          <w:tab w:val="left" w:pos="8244"/>
-          <w:tab w:val="left" w:pos="9160"/>
-          <w:tab w:val="left" w:pos="10076"/>
-          <w:tab w:val="left" w:pos="10992"/>
-          <w:tab w:val="left" w:pos="11908"/>
-          <w:tab w:val="left" w:pos="12824"/>
-          <w:tab w:val="left" w:pos="13740"/>
-          <w:tab w:val="left" w:pos="14656"/>
-        </w:tabs>
-        <w:spacing w:after="0" w:line="240" w:lineRule="auto"/>
-        <w:rPr>
-          <w:rFonts w:eastAsia="Times New Roman" w:cstheme="minorHAnsi"/>
-          <w:sz w:val="24"/>
-          <w:szCs w:val="24"/>
-        </w:rPr>
-      </w:pPr>
-    </w:p>
-    <w:p>
-      <w:pPr>
-        <w:tabs>
-          <w:tab w:val="left" w:pos="916"/>
-          <w:tab w:val="left" w:pos="1832"/>
-          <w:tab w:val="left" w:pos="2748"/>
-          <w:tab w:val="left" w:pos="3664"/>
-          <w:tab w:val="left" w:pos="4580"/>
-          <w:tab w:val="left" w:pos="5496"/>
-          <w:tab w:val="left" w:pos="6412"/>
-          <w:tab w:val="left" w:pos="7328"/>
-          <w:tab w:val="left" w:pos="8244"/>
-          <w:tab w:val="left" w:pos="9160"/>
-          <w:tab w:val="left" w:pos="10076"/>
-          <w:tab w:val="left" w:pos="10992"/>
-          <w:tab w:val="left" w:pos="11908"/>
-          <w:tab w:val="left" w:pos="12824"/>
-          <w:tab w:val="left" w:pos="13740"/>
-          <w:tab w:val="left" w:pos="14656"/>
-        </w:tabs>
-        <w:spacing w:after="0" w:line="240" w:lineRule="auto"/>
-        <w:rPr>
-          <w:rFonts w:eastAsia="Times New Roman" w:cstheme="minorHAnsi"/>
-          <w:sz w:val="24"/>
-          <w:szCs w:val="24"/>
-        </w:rPr>
-      </w:pPr>
-      <w:r>
-        <w:rPr>
-          <w:rFonts w:eastAsia="Times New Roman" w:cstheme="minorHAnsi"/>
-          <w:sz w:val="24"/>
-          <w:szCs w:val="24"/>
-        </w:rPr>
-        <w:tab/>
-      </w:r>
-      <w:r>
-        <w:rPr>
-          <w:rFonts w:eastAsia="Times New Roman" w:cstheme="minorHAnsi"/>
-          <w:sz w:val="24"/>
-          <w:szCs w:val="24"/>
-        </w:rPr>
-        <w:t xml:space="preserve">The strong correlation with the classes should aid in discriminating between classes 0 and 2, but the </w:t>
-      </w:r>
-      <w:r>
-        <w:rPr>
-          <w:rFonts w:eastAsia="Times New Roman" w:cstheme="minorHAnsi"/>
-          <w:sz w:val="24"/>
-          <w:szCs w:val="24"/>
-        </w:rPr>
-        <w:t>multicollinearity</w:t>
-      </w:r>
-      <w:bookmarkStart w:id="0" w:name="_GoBack"/>
-      <w:bookmarkEnd w:id="0"/>
-      <w:r>
-        <w:rPr>
-          <w:rFonts w:eastAsia="Times New Roman" w:cstheme="minorHAnsi"/>
-          <w:sz w:val="24"/>
-          <w:szCs w:val="24"/>
-        </w:rPr>
-        <w:t xml:space="preserve"> of the features may make it difficult to distinguish the difference between the large range of ages (Class 0, Class 2) and the average aged abalones (Class 1). In other words, </w:t>
-      </w:r>
-      <w:proofErr w:type="gramStart"/>
-      <w:r>
-        <w:rPr>
-          <w:rFonts w:eastAsia="Times New Roman" w:cstheme="minorHAnsi"/>
-          <w:sz w:val="24"/>
-          <w:szCs w:val="24"/>
-        </w:rPr>
-        <w:t>the  algorithms</w:t>
-      </w:r>
-      <w:proofErr w:type="gramEnd"/>
-      <w:r>
-        <w:rPr>
-          <w:rFonts w:eastAsia="Times New Roman" w:cstheme="minorHAnsi"/>
-          <w:sz w:val="24"/>
-          <w:szCs w:val="24"/>
-        </w:rPr>
-        <w:t xml:space="preserve"> will need to distinguish which physical traits separate the young abalones from average age abalones and the old abalones from average age abalones. All from variables that are strongly correlated with one another with similar distributions. The differing weight metrics are all very similar with a large positive skew in their distribution, while length and diameter are negatively skewed. Height has minimal variance indicating it may be uninformative. </w:t>
-      </w:r>
-    </w:p>
-    <w:p>
-      <w:pPr>
-        <w:tabs>
-          <w:tab w:val="left" w:pos="916"/>
-          <w:tab w:val="left" w:pos="1832"/>
-          <w:tab w:val="left" w:pos="2748"/>
-          <w:tab w:val="left" w:pos="3664"/>
-          <w:tab w:val="left" w:pos="4580"/>
-          <w:tab w:val="left" w:pos="5496"/>
-          <w:tab w:val="left" w:pos="6412"/>
-          <w:tab w:val="left" w:pos="7328"/>
-          <w:tab w:val="left" w:pos="8244"/>
-          <w:tab w:val="left" w:pos="9160"/>
-          <w:tab w:val="left" w:pos="10076"/>
-          <w:tab w:val="left" w:pos="10992"/>
-          <w:tab w:val="left" w:pos="11908"/>
-          <w:tab w:val="left" w:pos="12824"/>
-          <w:tab w:val="left" w:pos="13740"/>
-          <w:tab w:val="left" w:pos="14656"/>
-        </w:tabs>
-        <w:spacing w:after="0" w:line="240" w:lineRule="auto"/>
-        <w:rPr>
-          <w:rFonts w:eastAsia="Times New Roman" w:cstheme="minorHAnsi"/>
-          <w:sz w:val="24"/>
-          <w:szCs w:val="24"/>
-        </w:rPr>
-      </w:pPr>
     </w:p>
     <w:p>
       <w:pPr>
@@ -3451,7 +3502,41 @@
           <w:sz w:val="24"/>
           <w:szCs w:val="24"/>
         </w:rPr>
-        <w:t xml:space="preserve"> cross validation trained using balanced accuracy as the performance metric across a variety of hyperparameters. The best parameters were stored, with the best performing classifier then trained on varying amounts of the data with its performance and wall clock time recorded to illustrate its learning curve and computation cost. The variance or 'overfit-</w:t>
+        <w:t xml:space="preserve"> cross validation trained using balanced accuracy as the performance metric across a variety of hyperparameters.</w:t>
+      </w:r>
+      <w:r>
+        <w:rPr>
+          <w:rFonts w:eastAsia="Times New Roman" w:cstheme="minorHAnsi"/>
+          <w:sz w:val="24"/>
+          <w:szCs w:val="24"/>
+        </w:rPr>
+        <w:t xml:space="preserve"> Balanced accuracy was chosen </w:t>
+      </w:r>
+      <w:proofErr w:type="gramStart"/>
+      <w:r>
+        <w:rPr>
+          <w:rFonts w:eastAsia="Times New Roman" w:cstheme="minorHAnsi"/>
+          <w:sz w:val="24"/>
+          <w:szCs w:val="24"/>
+        </w:rPr>
+        <w:t>in light of</w:t>
+      </w:r>
+      <w:proofErr w:type="gramEnd"/>
+      <w:r>
+        <w:rPr>
+          <w:rFonts w:eastAsia="Times New Roman" w:cstheme="minorHAnsi"/>
+          <w:sz w:val="24"/>
+          <w:szCs w:val="24"/>
+        </w:rPr>
+        <w:t xml:space="preserve"> the Cars dataset class imbalance, as without the cost balancing most learners would likely not focus on correctly classifying ‘good’ cars as they represent only 8% of the sample.</w:t>
+      </w:r>
+      <w:r>
+        <w:rPr>
+          <w:rFonts w:eastAsia="Times New Roman" w:cstheme="minorHAnsi"/>
+          <w:sz w:val="24"/>
+          <w:szCs w:val="24"/>
+        </w:rPr>
+        <w:t xml:space="preserve"> </w:t>
       </w:r>
       <w:proofErr w:type="spellStart"/>
       <w:r>
@@ -3460,6 +3545,24 @@
           <w:sz w:val="24"/>
           <w:szCs w:val="24"/>
         </w:rPr>
+        <w:t>The</w:t>
+      </w:r>
+      <w:proofErr w:type="spellEnd"/>
+      <w:r>
+        <w:rPr>
+          <w:rFonts w:eastAsia="Times New Roman" w:cstheme="minorHAnsi"/>
+          <w:sz w:val="24"/>
+          <w:szCs w:val="24"/>
+        </w:rPr>
+        <w:t xml:space="preserve"> best parameters were stored, with the best performing classifier then trained on varying amounts of the data with its performance and wall clock time recorded to illustrate its learning curve and computation cost. The variance or 'overfit-</w:t>
+      </w:r>
+      <w:proofErr w:type="spellStart"/>
+      <w:r>
+        <w:rPr>
+          <w:rFonts w:eastAsia="Times New Roman" w:cstheme="minorHAnsi"/>
+          <w:sz w:val="24"/>
+          <w:szCs w:val="24"/>
+        </w:rPr>
         <w:t>ablility</w:t>
       </w:r>
       <w:proofErr w:type="spellEnd"/>
@@ -3470,6 +3573,14 @@
           <w:szCs w:val="24"/>
         </w:rPr>
         <w:t>' of the iterative learners (ANN, Boosting, SVMs) was tested by measuring the train and test accuracy across an increasing number of iterations using hyper parameters with high expressiveness (i.e. regularization parameters set to very low values)</w:t>
+      </w:r>
+      <w:r>
+        <w:rPr>
+          <w:rFonts w:eastAsia="Times New Roman" w:cstheme="minorHAnsi"/>
+          <w:sz w:val="24"/>
+          <w:szCs w:val="24"/>
+        </w:rPr>
+        <w:t>.</w:t>
       </w:r>
     </w:p>
     <w:p>
@@ -5093,7 +5204,7 @@
                 <w:sz w:val="28"/>
                 <w:szCs w:val="28"/>
               </w:rPr>
-              <w:t>Abalone</w:t>
+              <w:t>Cars</w:t>
             </w:r>
           </w:p>
         </w:tc>
@@ -5109,7 +5220,16 @@
                 <w:sz w:val="28"/>
                 <w:szCs w:val="28"/>
               </w:rPr>
-              <w:t>.6211</w:t>
+              <w:t>.</w:t>
+            </w:r>
+            <w:r>
+              <w:rPr>
+                <w:rFonts w:eastAsia="Times New Roman" w:cstheme="minorHAnsi"/>
+                <w:color w:val="000000" w:themeColor="text1"/>
+                <w:sz w:val="28"/>
+                <w:szCs w:val="28"/>
+              </w:rPr>
+              <w:t>5159</w:t>
             </w:r>
           </w:p>
         </w:tc>
@@ -5143,7 +5263,25 @@
                 <w:sz w:val="28"/>
                 <w:szCs w:val="28"/>
               </w:rPr>
-              <w:t>.1</w:t>
+              <w:t>.</w:t>
+            </w:r>
+            <w:r>
+              <w:rPr>
+                <w:rFonts w:eastAsia="Times New Roman" w:cstheme="minorHAnsi"/>
+                <w:color w:val="000000" w:themeColor="text1"/>
+                <w:sz w:val="28"/>
+                <w:szCs w:val="28"/>
+              </w:rPr>
+              <w:t>0</w:t>
+            </w:r>
+            <w:r>
+              <w:rPr>
+                <w:rFonts w:eastAsia="Times New Roman" w:cstheme="minorHAnsi"/>
+                <w:color w:val="000000" w:themeColor="text1"/>
+                <w:sz w:val="28"/>
+                <w:szCs w:val="28"/>
+              </w:rPr>
+              <w:t>1</w:t>
             </w:r>
           </w:p>
         </w:tc>
@@ -5159,7 +5297,16 @@
                 <w:sz w:val="28"/>
                 <w:szCs w:val="28"/>
               </w:rPr>
-              <w:t>(20, 20, 20)</w:t>
+              <w:t>(18, 18, 18</w:t>
+            </w:r>
+            <w:r>
+              <w:rPr>
+                <w:rFonts w:eastAsia="Times New Roman" w:cstheme="minorHAnsi"/>
+                <w:color w:val="000000" w:themeColor="text1"/>
+                <w:sz w:val="28"/>
+                <w:szCs w:val="28"/>
+              </w:rPr>
+              <w:t>)</w:t>
             </w:r>
           </w:p>
         </w:tc>
@@ -5401,9 +5548,9 @@
         </w:rPr>
         <w:drawing>
           <wp:inline distT="0" distB="0" distL="0" distR="0">
-            <wp:extent cx="6400800" cy="2432409"/>
-            <wp:effectExtent l="0" t="0" r="0" b="6350"/>
-            <wp:docPr id="2" name="Picture 2" descr="C:\Users\afurrier\AppData\Local\Microsoft\Windows\INetCache\Content.Word\ANN_learning_curve.png"/>
+            <wp:extent cx="6058113" cy="2301240"/>
+            <wp:effectExtent l="0" t="0" r="0" b="3810"/>
+            <wp:docPr id="16" name="Picture 16" descr="C:\Users\afurrier\AppData\Local\Microsoft\Windows\INetCache\Content.Word\ANN_learning_curve.png"/>
             <wp:cNvGraphicFramePr>
               <a:graphicFrameLocks xmlns:a="http://schemas.openxmlformats.org/drawingml/2006/main" noChangeAspect="1"/>
             </wp:cNvGraphicFramePr>
@@ -5411,13 +5558,13 @@
               <a:graphicData uri="http://schemas.openxmlformats.org/drawingml/2006/picture">
                 <pic:pic xmlns:pic="http://schemas.openxmlformats.org/drawingml/2006/picture">
                   <pic:nvPicPr>
-                    <pic:cNvPr id="0" name="Picture 3" descr="C:\Users\afurrier\AppData\Local\Microsoft\Windows\INetCache\Content.Word\ANN_learning_curve.png"/>
+                    <pic:cNvPr id="0" name="Picture 47" descr="C:\Users\afurrier\AppData\Local\Microsoft\Windows\INetCache\Content.Word\ANN_learning_curve.png"/>
                     <pic:cNvPicPr>
                       <a:picLocks noChangeAspect="1" noChangeArrowheads="1"/>
                     </pic:cNvPicPr>
                   </pic:nvPicPr>
                   <pic:blipFill>
-                    <a:blip r:embed="rId5">
+                    <a:blip r:embed="rId7" cstate="print">
                       <a:extLst>
                         <a:ext uri="{28A0092B-C50C-407E-A947-70E740481C1C}">
                           <a14:useLocalDpi xmlns:a14="http://schemas.microsoft.com/office/drawing/2010/main" val="0"/>
@@ -5432,7 +5579,7 @@
                   <pic:spPr bwMode="auto">
                     <a:xfrm>
                       <a:off x="0" y="0"/>
-                      <a:ext cx="6400800" cy="2432409"/>
+                      <a:ext cx="6083111" cy="2310736"/>
                     </a:xfrm>
                     <a:prstGeom prst="rect">
                       <a:avLst/>
@@ -5448,6 +5595,12 @@
           </wp:inline>
         </w:drawing>
       </w:r>
+      <w:r>
+        <w:rPr>
+          <w:noProof/>
+        </w:rPr>
+        <w:t xml:space="preserve"> </w:t>
+      </w:r>
     </w:p>
     <w:p>
       <w:pPr>
@@ -5530,7 +5683,7 @@
           <wp:inline distT="0" distB="0" distL="0" distR="0">
             <wp:extent cx="6400800" cy="2397071"/>
             <wp:effectExtent l="0" t="0" r="0" b="3810"/>
-            <wp:docPr id="4" name="Picture 4" descr="C:\Users\afurrier\AppData\Local\Microsoft\Windows\INetCache\Content.Word\ANN_timing_curves.png"/>
+            <wp:docPr id="17" name="Picture 17" descr="C:\Users\afurrier\AppData\Local\Microsoft\Windows\INetCache\Content.Word\ANN_timing_curves.png"/>
             <wp:cNvGraphicFramePr>
               <a:graphicFrameLocks xmlns:a="http://schemas.openxmlformats.org/drawingml/2006/main" noChangeAspect="1"/>
             </wp:cNvGraphicFramePr>
@@ -5538,13 +5691,13 @@
               <a:graphicData uri="http://schemas.openxmlformats.org/drawingml/2006/picture">
                 <pic:pic xmlns:pic="http://schemas.openxmlformats.org/drawingml/2006/picture">
                   <pic:nvPicPr>
-                    <pic:cNvPr id="0" name="Picture 7" descr="C:\Users\afurrier\AppData\Local\Microsoft\Windows\INetCache\Content.Word\ANN_timing_curves.png"/>
+                    <pic:cNvPr id="0" name="Picture 49" descr="C:\Users\afurrier\AppData\Local\Microsoft\Windows\INetCache\Content.Word\ANN_timing_curves.png"/>
                     <pic:cNvPicPr>
                       <a:picLocks noChangeAspect="1" noChangeArrowheads="1"/>
                     </pic:cNvPicPr>
                   </pic:nvPicPr>
                   <pic:blipFill>
-                    <a:blip r:embed="rId6" cstate="print">
+                    <a:blip r:embed="rId8" cstate="print">
                       <a:extLst>
                         <a:ext uri="{28A0092B-C50C-407E-A947-70E740481C1C}">
                           <a14:useLocalDpi xmlns:a14="http://schemas.microsoft.com/office/drawing/2010/main" val="0"/>
@@ -5648,9 +5801,95 @@
           <w:color w:val="000000" w:themeColor="text1"/>
           <w:sz w:val="24"/>
           <w:szCs w:val="24"/>
+        </w:rPr>
+      </w:pPr>
+      <w:r>
+        <w:rPr>
+          <w:rFonts w:eastAsia="Times New Roman" w:cstheme="minorHAnsi"/>
+          <w:i/>
+          <w:iCs/>
+          <w:color w:val="000000" w:themeColor="text1"/>
+          <w:sz w:val="24"/>
+          <w:szCs w:val="24"/>
+        </w:rPr>
+        <w:t>Cars</w:t>
+      </w:r>
+    </w:p>
+    <w:p>
+      <w:pPr>
+        <w:tabs>
+          <w:tab w:val="left" w:pos="916"/>
+          <w:tab w:val="left" w:pos="1832"/>
+          <w:tab w:val="left" w:pos="2748"/>
+          <w:tab w:val="left" w:pos="3664"/>
+          <w:tab w:val="left" w:pos="4580"/>
+          <w:tab w:val="left" w:pos="5496"/>
+          <w:tab w:val="left" w:pos="6412"/>
+          <w:tab w:val="left" w:pos="7328"/>
+          <w:tab w:val="left" w:pos="8244"/>
+          <w:tab w:val="left" w:pos="9160"/>
+          <w:tab w:val="left" w:pos="10076"/>
+          <w:tab w:val="left" w:pos="10992"/>
+          <w:tab w:val="left" w:pos="11908"/>
+          <w:tab w:val="left" w:pos="12824"/>
+          <w:tab w:val="left" w:pos="13740"/>
+          <w:tab w:val="left" w:pos="14656"/>
+        </w:tabs>
+        <w:spacing w:after="0" w:line="240" w:lineRule="auto"/>
+        <w:rPr>
+          <w:rFonts w:eastAsia="Times New Roman" w:cstheme="minorHAnsi"/>
+          <w:i/>
+          <w:iCs/>
+          <w:color w:val="000000" w:themeColor="text1"/>
+          <w:sz w:val="24"/>
+          <w:szCs w:val="24"/>
           <w:u w:val="single"/>
         </w:rPr>
       </w:pPr>
+    </w:p>
+    <w:p>
+      <w:pPr>
+        <w:tabs>
+          <w:tab w:val="left" w:pos="916"/>
+          <w:tab w:val="left" w:pos="1832"/>
+          <w:tab w:val="left" w:pos="2748"/>
+          <w:tab w:val="left" w:pos="3664"/>
+          <w:tab w:val="left" w:pos="4580"/>
+          <w:tab w:val="left" w:pos="5496"/>
+          <w:tab w:val="left" w:pos="6412"/>
+          <w:tab w:val="left" w:pos="7328"/>
+          <w:tab w:val="left" w:pos="8244"/>
+          <w:tab w:val="left" w:pos="9160"/>
+          <w:tab w:val="left" w:pos="10076"/>
+          <w:tab w:val="left" w:pos="10992"/>
+          <w:tab w:val="left" w:pos="11908"/>
+          <w:tab w:val="left" w:pos="12824"/>
+          <w:tab w:val="left" w:pos="13740"/>
+          <w:tab w:val="left" w:pos="14656"/>
+        </w:tabs>
+        <w:spacing w:after="0" w:line="240" w:lineRule="auto"/>
+        <w:rPr>
+          <w:rFonts w:eastAsia="Times New Roman" w:cstheme="minorHAnsi"/>
+          <w:i/>
+          <w:iCs/>
+          <w:color w:val="000000" w:themeColor="text1"/>
+          <w:sz w:val="24"/>
+          <w:szCs w:val="24"/>
+        </w:rPr>
+      </w:pPr>
+      <w:proofErr w:type="spellStart"/>
+      <w:r>
+        <w:rPr>
+          <w:rFonts w:eastAsia="Times New Roman" w:cstheme="minorHAnsi"/>
+          <w:i/>
+          <w:iCs/>
+          <w:color w:val="000000" w:themeColor="text1"/>
+          <w:sz w:val="24"/>
+          <w:szCs w:val="24"/>
+        </w:rPr>
+        <w:t>Madelon</w:t>
+      </w:r>
+      <w:proofErr w:type="spellEnd"/>
     </w:p>
     <w:p>
       <w:pPr>
@@ -6035,7 +6274,7 @@
                 <w:sz w:val="28"/>
                 <w:szCs w:val="28"/>
               </w:rPr>
-              <w:t>Abalone</w:t>
+              <w:t>Cars</w:t>
             </w:r>
           </w:p>
         </w:tc>
@@ -6051,7 +6290,7 @@
                 <w:sz w:val="28"/>
                 <w:szCs w:val="28"/>
               </w:rPr>
-              <w:t>.6182</w:t>
+              <w:t>.9555</w:t>
             </w:r>
           </w:p>
         </w:tc>
@@ -6083,7 +6322,7 @@
                 <w:sz w:val="28"/>
                 <w:szCs w:val="28"/>
               </w:rPr>
-              <w:t>.01</w:t>
+              <w:t>0</w:t>
             </w:r>
           </w:p>
         </w:tc>
@@ -6300,9 +6539,9 @@
         </w:rPr>
         <w:drawing>
           <wp:inline distT="0" distB="0" distL="0" distR="0">
-            <wp:extent cx="5074920" cy="1927763"/>
-            <wp:effectExtent l="0" t="0" r="0" b="0"/>
-            <wp:docPr id="11" name="Picture 11" descr="C:\Users\afurrier\AppData\Local\Microsoft\Windows\INetCache\Content.Word\DT_learning_curve.png"/>
+            <wp:extent cx="6400800" cy="2431413"/>
+            <wp:effectExtent l="0" t="0" r="0" b="7620"/>
+            <wp:docPr id="20" name="Picture 20" descr="C:\Users\afurrier\AppData\Local\Microsoft\Windows\INetCache\Content.Word\DT_learning_curve.png"/>
             <wp:cNvGraphicFramePr>
               <a:graphicFrameLocks xmlns:a="http://schemas.openxmlformats.org/drawingml/2006/main" noChangeAspect="1"/>
             </wp:cNvGraphicFramePr>
@@ -6310,13 +6549,13 @@
               <a:graphicData uri="http://schemas.openxmlformats.org/drawingml/2006/picture">
                 <pic:pic xmlns:pic="http://schemas.openxmlformats.org/drawingml/2006/picture">
                   <pic:nvPicPr>
-                    <pic:cNvPr id="0" name="Picture 21" descr="C:\Users\afurrier\AppData\Local\Microsoft\Windows\INetCache\Content.Word\DT_learning_curve.png"/>
+                    <pic:cNvPr id="0" name="Picture 55" descr="C:\Users\afurrier\AppData\Local\Microsoft\Windows\INetCache\Content.Word\DT_learning_curve.png"/>
                     <pic:cNvPicPr>
                       <a:picLocks noChangeAspect="1" noChangeArrowheads="1"/>
                     </pic:cNvPicPr>
                   </pic:nvPicPr>
                   <pic:blipFill>
-                    <a:blip r:embed="rId7" cstate="print">
+                    <a:blip r:embed="rId9" cstate="print">
                       <a:extLst>
                         <a:ext uri="{28A0092B-C50C-407E-A947-70E740481C1C}">
                           <a14:useLocalDpi xmlns:a14="http://schemas.microsoft.com/office/drawing/2010/main" val="0"/>
@@ -6331,7 +6570,7 @@
                   <pic:spPr bwMode="auto">
                     <a:xfrm>
                       <a:off x="0" y="0"/>
-                      <a:ext cx="5094614" cy="1935244"/>
+                      <a:ext cx="6400800" cy="2431413"/>
                     </a:xfrm>
                     <a:prstGeom prst="rect">
                       <a:avLst/>
@@ -6427,9 +6666,9 @@
         </w:rPr>
         <w:drawing>
           <wp:inline distT="0" distB="0" distL="0" distR="0">
-            <wp:extent cx="6400800" cy="2397071"/>
-            <wp:effectExtent l="0" t="0" r="0" b="3810"/>
-            <wp:docPr id="12" name="Picture 12" descr="C:\Users\afurrier\AppData\Local\Microsoft\Windows\INetCache\Content.Word\DT_timing_curves.png"/>
+            <wp:extent cx="6400800" cy="2387437"/>
+            <wp:effectExtent l="0" t="0" r="0" b="0"/>
+            <wp:docPr id="21" name="Picture 21" descr="C:\Users\afurrier\AppData\Local\Microsoft\Windows\INetCache\Content.Word\DT_timing_curves.png"/>
             <wp:cNvGraphicFramePr>
               <a:graphicFrameLocks xmlns:a="http://schemas.openxmlformats.org/drawingml/2006/main" noChangeAspect="1"/>
             </wp:cNvGraphicFramePr>
@@ -6437,13 +6676,13 @@
               <a:graphicData uri="http://schemas.openxmlformats.org/drawingml/2006/picture">
                 <pic:pic xmlns:pic="http://schemas.openxmlformats.org/drawingml/2006/picture">
                   <pic:nvPicPr>
-                    <pic:cNvPr id="0" name="Picture 23" descr="C:\Users\afurrier\AppData\Local\Microsoft\Windows\INetCache\Content.Word\DT_timing_curves.png"/>
+                    <pic:cNvPr id="0" name="Picture 57" descr="C:\Users\afurrier\AppData\Local\Microsoft\Windows\INetCache\Content.Word\DT_timing_curves.png"/>
                     <pic:cNvPicPr>
                       <a:picLocks noChangeAspect="1" noChangeArrowheads="1"/>
                     </pic:cNvPicPr>
                   </pic:nvPicPr>
                   <pic:blipFill>
-                    <a:blip r:embed="rId8" cstate="print">
+                    <a:blip r:embed="rId10" cstate="print">
                       <a:extLst>
                         <a:ext uri="{28A0092B-C50C-407E-A947-70E740481C1C}">
                           <a14:useLocalDpi xmlns:a14="http://schemas.microsoft.com/office/drawing/2010/main" val="0"/>
@@ -6458,7 +6697,7 @@
                   <pic:spPr bwMode="auto">
                     <a:xfrm>
                       <a:off x="0" y="0"/>
-                      <a:ext cx="6400800" cy="2397071"/>
+                      <a:ext cx="6400800" cy="2387437"/>
                     </a:xfrm>
                     <a:prstGeom prst="rect">
                       <a:avLst/>
@@ -6498,57 +6737,6 @@
         <w:spacing w:after="0" w:line="240" w:lineRule="auto"/>
         <w:rPr>
           <w:rFonts w:eastAsia="Times New Roman" w:cstheme="minorHAnsi"/>
-          <w:color w:val="000000" w:themeColor="text1"/>
-          <w:sz w:val="24"/>
-          <w:szCs w:val="24"/>
-          <w:u w:val="single"/>
-        </w:rPr>
-      </w:pPr>
-      <w:r>
-        <w:rPr>
-          <w:rFonts w:eastAsia="Times New Roman" w:cstheme="minorHAnsi"/>
-          <w:i/>
-          <w:iCs/>
-          <w:color w:val="000000" w:themeColor="text1"/>
-          <w:sz w:val="24"/>
-          <w:szCs w:val="24"/>
-          <w:u w:val="single"/>
-        </w:rPr>
-        <w:t>'Expressiveness’ Curve</w:t>
-      </w:r>
-    </w:p>
-    <w:p>
-      <w:pPr>
-        <w:rPr>
-          <w:rFonts w:cstheme="minorHAnsi"/>
-          <w:sz w:val="24"/>
-          <w:szCs w:val="24"/>
-        </w:rPr>
-      </w:pPr>
-    </w:p>
-    <w:p>
-      <w:pPr>
-        <w:tabs>
-          <w:tab w:val="left" w:pos="916"/>
-          <w:tab w:val="left" w:pos="1832"/>
-          <w:tab w:val="left" w:pos="2748"/>
-          <w:tab w:val="left" w:pos="3664"/>
-          <w:tab w:val="left" w:pos="4580"/>
-          <w:tab w:val="left" w:pos="5496"/>
-          <w:tab w:val="left" w:pos="6412"/>
-          <w:tab w:val="left" w:pos="7328"/>
-          <w:tab w:val="left" w:pos="8244"/>
-          <w:tab w:val="left" w:pos="9160"/>
-          <w:tab w:val="left" w:pos="10076"/>
-          <w:tab w:val="left" w:pos="10992"/>
-          <w:tab w:val="left" w:pos="11908"/>
-          <w:tab w:val="left" w:pos="12824"/>
-          <w:tab w:val="left" w:pos="13740"/>
-          <w:tab w:val="left" w:pos="14656"/>
-        </w:tabs>
-        <w:spacing w:after="0" w:line="240" w:lineRule="auto"/>
-        <w:rPr>
-          <w:rFonts w:eastAsia="Times New Roman" w:cstheme="minorHAnsi"/>
           <w:b/>
           <w:i/>
           <w:color w:val="000000" w:themeColor="text1"/>
@@ -6593,6 +6781,9 @@
         <w:spacing w:after="0" w:line="240" w:lineRule="auto"/>
         <w:rPr>
           <w:rFonts w:eastAsia="Times New Roman" w:cstheme="minorHAnsi"/>
+          <w:i/>
+          <w:iCs/>
+          <w:color w:val="000000" w:themeColor="text1"/>
           <w:sz w:val="24"/>
           <w:szCs w:val="24"/>
         </w:rPr>
@@ -6605,6 +6796,121 @@
         </w:rPr>
         <w:t xml:space="preserve"> </w:t>
       </w:r>
+      <w:r>
+        <w:rPr>
+          <w:rFonts w:eastAsia="Times New Roman" w:cstheme="minorHAnsi"/>
+          <w:i/>
+          <w:iCs/>
+          <w:color w:val="000000" w:themeColor="text1"/>
+          <w:sz w:val="24"/>
+          <w:szCs w:val="24"/>
+        </w:rPr>
+        <w:t>Cars</w:t>
+      </w:r>
+    </w:p>
+    <w:p>
+      <w:pPr>
+        <w:tabs>
+          <w:tab w:val="left" w:pos="916"/>
+          <w:tab w:val="left" w:pos="1832"/>
+          <w:tab w:val="left" w:pos="2748"/>
+          <w:tab w:val="left" w:pos="3664"/>
+          <w:tab w:val="left" w:pos="4580"/>
+          <w:tab w:val="left" w:pos="5496"/>
+          <w:tab w:val="left" w:pos="6412"/>
+          <w:tab w:val="left" w:pos="7328"/>
+          <w:tab w:val="left" w:pos="8244"/>
+          <w:tab w:val="left" w:pos="9160"/>
+          <w:tab w:val="left" w:pos="10076"/>
+          <w:tab w:val="left" w:pos="10992"/>
+          <w:tab w:val="left" w:pos="11908"/>
+          <w:tab w:val="left" w:pos="12824"/>
+          <w:tab w:val="left" w:pos="13740"/>
+          <w:tab w:val="left" w:pos="14656"/>
+        </w:tabs>
+        <w:spacing w:after="0" w:line="240" w:lineRule="auto"/>
+        <w:rPr>
+          <w:rFonts w:eastAsia="Times New Roman" w:cstheme="minorHAnsi"/>
+          <w:i/>
+          <w:iCs/>
+          <w:color w:val="000000" w:themeColor="text1"/>
+          <w:sz w:val="24"/>
+          <w:szCs w:val="24"/>
+          <w:u w:val="single"/>
+        </w:rPr>
+      </w:pPr>
+    </w:p>
+    <w:p>
+      <w:pPr>
+        <w:tabs>
+          <w:tab w:val="left" w:pos="916"/>
+          <w:tab w:val="left" w:pos="1832"/>
+          <w:tab w:val="left" w:pos="2748"/>
+          <w:tab w:val="left" w:pos="3664"/>
+          <w:tab w:val="left" w:pos="4580"/>
+          <w:tab w:val="left" w:pos="5496"/>
+          <w:tab w:val="left" w:pos="6412"/>
+          <w:tab w:val="left" w:pos="7328"/>
+          <w:tab w:val="left" w:pos="8244"/>
+          <w:tab w:val="left" w:pos="9160"/>
+          <w:tab w:val="left" w:pos="10076"/>
+          <w:tab w:val="left" w:pos="10992"/>
+          <w:tab w:val="left" w:pos="11908"/>
+          <w:tab w:val="left" w:pos="12824"/>
+          <w:tab w:val="left" w:pos="13740"/>
+          <w:tab w:val="left" w:pos="14656"/>
+        </w:tabs>
+        <w:spacing w:after="0" w:line="240" w:lineRule="auto"/>
+        <w:rPr>
+          <w:rFonts w:eastAsia="Times New Roman" w:cstheme="minorHAnsi"/>
+          <w:i/>
+          <w:iCs/>
+          <w:color w:val="000000" w:themeColor="text1"/>
+          <w:sz w:val="24"/>
+          <w:szCs w:val="24"/>
+        </w:rPr>
+      </w:pPr>
+      <w:proofErr w:type="spellStart"/>
+      <w:r>
+        <w:rPr>
+          <w:rFonts w:eastAsia="Times New Roman" w:cstheme="minorHAnsi"/>
+          <w:i/>
+          <w:iCs/>
+          <w:color w:val="000000" w:themeColor="text1"/>
+          <w:sz w:val="24"/>
+          <w:szCs w:val="24"/>
+        </w:rPr>
+        <w:t>Madelon</w:t>
+      </w:r>
+      <w:proofErr w:type="spellEnd"/>
+    </w:p>
+    <w:p>
+      <w:pPr>
+        <w:tabs>
+          <w:tab w:val="left" w:pos="916"/>
+          <w:tab w:val="left" w:pos="1832"/>
+          <w:tab w:val="left" w:pos="2748"/>
+          <w:tab w:val="left" w:pos="3664"/>
+          <w:tab w:val="left" w:pos="4580"/>
+          <w:tab w:val="left" w:pos="5496"/>
+          <w:tab w:val="left" w:pos="6412"/>
+          <w:tab w:val="left" w:pos="7328"/>
+          <w:tab w:val="left" w:pos="8244"/>
+          <w:tab w:val="left" w:pos="9160"/>
+          <w:tab w:val="left" w:pos="10076"/>
+          <w:tab w:val="left" w:pos="10992"/>
+          <w:tab w:val="left" w:pos="11908"/>
+          <w:tab w:val="left" w:pos="12824"/>
+          <w:tab w:val="left" w:pos="13740"/>
+          <w:tab w:val="left" w:pos="14656"/>
+        </w:tabs>
+        <w:spacing w:after="0" w:line="240" w:lineRule="auto"/>
+        <w:rPr>
+          <w:rFonts w:eastAsia="Times New Roman" w:cstheme="minorHAnsi"/>
+          <w:sz w:val="24"/>
+          <w:szCs w:val="24"/>
+        </w:rPr>
+      </w:pPr>
     </w:p>
     <w:tbl>
       <w:tblPr>
@@ -6862,7 +7168,7 @@
                 <w:sz w:val="28"/>
                 <w:szCs w:val="28"/>
               </w:rPr>
-              <w:t>Abalone</w:t>
+              <w:t>Cars</w:t>
             </w:r>
           </w:p>
         </w:tc>
@@ -6878,16 +7184,7 @@
                 <w:sz w:val="28"/>
                 <w:szCs w:val="28"/>
               </w:rPr>
-              <w:t>.62</w:t>
-            </w:r>
-            <w:r>
-              <w:rPr>
-                <w:rFonts w:eastAsia="Times New Roman" w:cstheme="minorHAnsi"/>
-                <w:color w:val="000000" w:themeColor="text1"/>
-                <w:sz w:val="28"/>
-                <w:szCs w:val="28"/>
-              </w:rPr>
-              <w:t>82</w:t>
+              <w:t>.9649</w:t>
             </w:r>
           </w:p>
         </w:tc>
@@ -6919,7 +7216,7 @@
                 <w:sz w:val="28"/>
                 <w:szCs w:val="28"/>
               </w:rPr>
-              <w:t>5</w:t>
+              <w:t>30</w:t>
             </w:r>
           </w:p>
         </w:tc>
@@ -7115,7 +7412,7 @@
           <wp:inline distT="0" distB="0" distL="0" distR="0">
             <wp:extent cx="6400800" cy="2431413"/>
             <wp:effectExtent l="0" t="0" r="0" b="7620"/>
-            <wp:docPr id="5" name="Picture 5" descr="C:\Users\afurrier\AppData\Local\Microsoft\Windows\INetCache\Content.Word\Boost_learning_curve.png"/>
+            <wp:docPr id="18" name="Picture 18" descr="C:\Users\afurrier\AppData\Local\Microsoft\Windows\INetCache\Content.Word\Boost_learning_curve.png"/>
             <wp:cNvGraphicFramePr>
               <a:graphicFrameLocks xmlns:a="http://schemas.openxmlformats.org/drawingml/2006/main" noChangeAspect="1"/>
             </wp:cNvGraphicFramePr>
@@ -7123,13 +7420,13 @@
               <a:graphicData uri="http://schemas.openxmlformats.org/drawingml/2006/picture">
                 <pic:pic xmlns:pic="http://schemas.openxmlformats.org/drawingml/2006/picture">
                   <pic:nvPicPr>
-                    <pic:cNvPr id="0" name="Picture 9" descr="C:\Users\afurrier\AppData\Local\Microsoft\Windows\INetCache\Content.Word\Boost_learning_curve.png"/>
+                    <pic:cNvPr id="0" name="Picture 51" descr="C:\Users\afurrier\AppData\Local\Microsoft\Windows\INetCache\Content.Word\Boost_learning_curve.png"/>
                     <pic:cNvPicPr>
                       <a:picLocks noChangeAspect="1" noChangeArrowheads="1"/>
                     </pic:cNvPicPr>
                   </pic:nvPicPr>
                   <pic:blipFill>
-                    <a:blip r:embed="rId9" cstate="print">
+                    <a:blip r:embed="rId11" cstate="print">
                       <a:extLst>
                         <a:ext uri="{28A0092B-C50C-407E-A947-70E740481C1C}">
                           <a14:useLocalDpi xmlns:a14="http://schemas.microsoft.com/office/drawing/2010/main" val="0"/>
@@ -7242,7 +7539,7 @@
           <wp:inline distT="0" distB="0" distL="0" distR="0">
             <wp:extent cx="6400800" cy="2397071"/>
             <wp:effectExtent l="0" t="0" r="0" b="3810"/>
-            <wp:docPr id="6" name="Picture 6" descr="C:\Users\afurrier\AppData\Local\Microsoft\Windows\INetCache\Content.Word\Boost_timing_curves.png"/>
+            <wp:docPr id="19" name="Picture 19" descr="C:\Users\afurrier\AppData\Local\Microsoft\Windows\INetCache\Content.Word\Boost_timing_curves.png"/>
             <wp:cNvGraphicFramePr>
               <a:graphicFrameLocks xmlns:a="http://schemas.openxmlformats.org/drawingml/2006/main" noChangeAspect="1"/>
             </wp:cNvGraphicFramePr>
@@ -7250,13 +7547,13 @@
               <a:graphicData uri="http://schemas.openxmlformats.org/drawingml/2006/picture">
                 <pic:pic xmlns:pic="http://schemas.openxmlformats.org/drawingml/2006/picture">
                   <pic:nvPicPr>
-                    <pic:cNvPr id="0" name="Picture 11" descr="C:\Users\afurrier\AppData\Local\Microsoft\Windows\INetCache\Content.Word\Boost_timing_curves.png"/>
+                    <pic:cNvPr id="0" name="Picture 53" descr="C:\Users\afurrier\AppData\Local\Microsoft\Windows\INetCache\Content.Word\Boost_timing_curves.png"/>
                     <pic:cNvPicPr>
                       <a:picLocks noChangeAspect="1" noChangeArrowheads="1"/>
                     </pic:cNvPicPr>
                   </pic:nvPicPr>
                   <pic:blipFill>
-                    <a:blip r:embed="rId10" cstate="print">
+                    <a:blip r:embed="rId12" cstate="print">
                       <a:extLst>
                         <a:ext uri="{28A0092B-C50C-407E-A947-70E740481C1C}">
                           <a14:useLocalDpi xmlns:a14="http://schemas.microsoft.com/office/drawing/2010/main" val="0"/>
@@ -7807,7 +8104,7 @@
                 <w:sz w:val="28"/>
                 <w:szCs w:val="28"/>
               </w:rPr>
-              <w:t>Abalone</w:t>
+              <w:t>Cars</w:t>
             </w:r>
           </w:p>
         </w:tc>
@@ -7823,7 +8120,7 @@
                 <w:sz w:val="28"/>
                 <w:szCs w:val="28"/>
               </w:rPr>
-              <w:t>.6282</w:t>
+              <w:t>.9540</w:t>
             </w:r>
           </w:p>
         </w:tc>
@@ -7839,7 +8136,7 @@
                 <w:sz w:val="28"/>
                 <w:szCs w:val="28"/>
               </w:rPr>
-              <w:t>Chebyshev</w:t>
+              <w:t>Manhattan</w:t>
             </w:r>
           </w:p>
         </w:tc>
@@ -7855,7 +8152,7 @@
                 <w:sz w:val="28"/>
                 <w:szCs w:val="28"/>
               </w:rPr>
-              <w:t>34</w:t>
+              <w:t>10</w:t>
             </w:r>
           </w:p>
         </w:tc>
@@ -8072,9 +8369,9 @@
         </w:rPr>
         <w:drawing>
           <wp:inline distT="0" distB="0" distL="0" distR="0">
-            <wp:extent cx="6400800" cy="2397071"/>
-            <wp:effectExtent l="0" t="0" r="0" b="3810"/>
-            <wp:docPr id="13" name="Picture 13" descr="C:\Users\afurrier\AppData\Local\Microsoft\Windows\INetCache\Content.Word\DT_timing_curves.png"/>
+            <wp:extent cx="6400800" cy="2431413"/>
+            <wp:effectExtent l="0" t="0" r="0" b="7620"/>
+            <wp:docPr id="22" name="Picture 22" descr="C:\Users\afurrier\AppData\Local\Microsoft\Windows\INetCache\Content.Word\KNN_learning_curve.png"/>
             <wp:cNvGraphicFramePr>
               <a:graphicFrameLocks xmlns:a="http://schemas.openxmlformats.org/drawingml/2006/main" noChangeAspect="1"/>
             </wp:cNvGraphicFramePr>
@@ -8082,13 +8379,140 @@
               <a:graphicData uri="http://schemas.openxmlformats.org/drawingml/2006/picture">
                 <pic:pic xmlns:pic="http://schemas.openxmlformats.org/drawingml/2006/picture">
                   <pic:nvPicPr>
-                    <pic:cNvPr id="0" name="Picture 25" descr="C:\Users\afurrier\AppData\Local\Microsoft\Windows\INetCache\Content.Word\DT_timing_curves.png"/>
+                    <pic:cNvPr id="0" name="Picture 59" descr="C:\Users\afurrier\AppData\Local\Microsoft\Windows\INetCache\Content.Word\KNN_learning_curve.png"/>
                     <pic:cNvPicPr>
                       <a:picLocks noChangeAspect="1" noChangeArrowheads="1"/>
                     </pic:cNvPicPr>
                   </pic:nvPicPr>
                   <pic:blipFill>
-                    <a:blip r:embed="rId8" cstate="print">
+                    <a:blip r:embed="rId13" cstate="print">
+                      <a:extLst>
+                        <a:ext uri="{28A0092B-C50C-407E-A947-70E740481C1C}">
+                          <a14:useLocalDpi xmlns:a14="http://schemas.microsoft.com/office/drawing/2010/main" val="0"/>
+                        </a:ext>
+                      </a:extLst>
+                    </a:blip>
+                    <a:srcRect/>
+                    <a:stretch>
+                      <a:fillRect/>
+                    </a:stretch>
+                  </pic:blipFill>
+                  <pic:spPr bwMode="auto">
+                    <a:xfrm>
+                      <a:off x="0" y="0"/>
+                      <a:ext cx="6400800" cy="2431413"/>
+                    </a:xfrm>
+                    <a:prstGeom prst="rect">
+                      <a:avLst/>
+                    </a:prstGeom>
+                    <a:noFill/>
+                    <a:ln>
+                      <a:noFill/>
+                    </a:ln>
+                  </pic:spPr>
+                </pic:pic>
+              </a:graphicData>
+            </a:graphic>
+          </wp:inline>
+        </w:drawing>
+      </w:r>
+    </w:p>
+    <w:p>
+      <w:pPr>
+        <w:tabs>
+          <w:tab w:val="left" w:pos="916"/>
+          <w:tab w:val="left" w:pos="1832"/>
+          <w:tab w:val="left" w:pos="2748"/>
+          <w:tab w:val="left" w:pos="3664"/>
+          <w:tab w:val="left" w:pos="4580"/>
+          <w:tab w:val="left" w:pos="5496"/>
+          <w:tab w:val="left" w:pos="6412"/>
+          <w:tab w:val="left" w:pos="7328"/>
+          <w:tab w:val="left" w:pos="8244"/>
+          <w:tab w:val="left" w:pos="9160"/>
+          <w:tab w:val="left" w:pos="10076"/>
+          <w:tab w:val="left" w:pos="10992"/>
+          <w:tab w:val="left" w:pos="11908"/>
+          <w:tab w:val="left" w:pos="12824"/>
+          <w:tab w:val="left" w:pos="13740"/>
+          <w:tab w:val="left" w:pos="14656"/>
+        </w:tabs>
+        <w:spacing w:after="0" w:line="240" w:lineRule="auto"/>
+        <w:rPr>
+          <w:rFonts w:eastAsia="Times New Roman" w:cstheme="minorHAnsi"/>
+          <w:i/>
+          <w:iCs/>
+          <w:color w:val="000000" w:themeColor="text1"/>
+          <w:sz w:val="24"/>
+          <w:szCs w:val="24"/>
+          <w:u w:val="single"/>
+        </w:rPr>
+      </w:pPr>
+      <w:r>
+        <w:rPr>
+          <w:rFonts w:eastAsia="Times New Roman" w:cstheme="minorHAnsi"/>
+          <w:i/>
+          <w:iCs/>
+          <w:color w:val="000000" w:themeColor="text1"/>
+          <w:sz w:val="24"/>
+          <w:szCs w:val="24"/>
+          <w:u w:val="single"/>
+        </w:rPr>
+        <w:t>Timing Curve</w:t>
+      </w:r>
+    </w:p>
+    <w:p>
+      <w:pPr>
+        <w:tabs>
+          <w:tab w:val="left" w:pos="916"/>
+          <w:tab w:val="left" w:pos="1832"/>
+          <w:tab w:val="left" w:pos="2748"/>
+          <w:tab w:val="left" w:pos="3664"/>
+          <w:tab w:val="left" w:pos="4580"/>
+          <w:tab w:val="left" w:pos="5496"/>
+          <w:tab w:val="left" w:pos="6412"/>
+          <w:tab w:val="left" w:pos="7328"/>
+          <w:tab w:val="left" w:pos="8244"/>
+          <w:tab w:val="left" w:pos="9160"/>
+          <w:tab w:val="left" w:pos="10076"/>
+          <w:tab w:val="left" w:pos="10992"/>
+          <w:tab w:val="left" w:pos="11908"/>
+          <w:tab w:val="left" w:pos="12824"/>
+          <w:tab w:val="left" w:pos="13740"/>
+          <w:tab w:val="left" w:pos="14656"/>
+        </w:tabs>
+        <w:spacing w:after="0" w:line="240" w:lineRule="auto"/>
+        <w:rPr>
+          <w:rFonts w:eastAsia="Times New Roman" w:cstheme="minorHAnsi"/>
+          <w:color w:val="000000" w:themeColor="text1"/>
+          <w:sz w:val="24"/>
+          <w:szCs w:val="24"/>
+          <w:u w:val="single"/>
+        </w:rPr>
+      </w:pPr>
+      <w:r>
+        <w:rPr>
+          <w:noProof/>
+        </w:rPr>
+        <w:drawing>
+          <wp:inline distT="0" distB="0" distL="0" distR="0">
+            <wp:extent cx="6400800" cy="2397071"/>
+            <wp:effectExtent l="0" t="0" r="0" b="3810"/>
+            <wp:docPr id="23" name="Picture 23" descr="C:\Users\afurrier\AppData\Local\Microsoft\Windows\INetCache\Content.Word\KNN_timing_curves.png"/>
+            <wp:cNvGraphicFramePr>
+              <a:graphicFrameLocks xmlns:a="http://schemas.openxmlformats.org/drawingml/2006/main" noChangeAspect="1"/>
+            </wp:cNvGraphicFramePr>
+            <a:graphic xmlns:a="http://schemas.openxmlformats.org/drawingml/2006/main">
+              <a:graphicData uri="http://schemas.openxmlformats.org/drawingml/2006/picture">
+                <pic:pic xmlns:pic="http://schemas.openxmlformats.org/drawingml/2006/picture">
+                  <pic:nvPicPr>
+                    <pic:cNvPr id="0" name="Picture 61" descr="C:\Users\afurrier\AppData\Local\Microsoft\Windows\INetCache\Content.Word\KNN_timing_curves.png"/>
+                    <pic:cNvPicPr>
+                      <a:picLocks noChangeAspect="1" noChangeArrowheads="1"/>
+                    </pic:cNvPicPr>
+                  </pic:nvPicPr>
+                  <pic:blipFill>
+                    <a:blip r:embed="rId14" cstate="print">
                       <a:extLst>
                         <a:ext uri="{28A0092B-C50C-407E-A947-70E740481C1C}">
                           <a14:useLocalDpi xmlns:a14="http://schemas.microsoft.com/office/drawing/2010/main" val="0"/>
@@ -8119,205 +8543,6 @@
           </wp:inline>
         </w:drawing>
       </w:r>
-    </w:p>
-    <w:p>
-      <w:pPr>
-        <w:tabs>
-          <w:tab w:val="left" w:pos="916"/>
-          <w:tab w:val="left" w:pos="1832"/>
-          <w:tab w:val="left" w:pos="2748"/>
-          <w:tab w:val="left" w:pos="3664"/>
-          <w:tab w:val="left" w:pos="4580"/>
-          <w:tab w:val="left" w:pos="5496"/>
-          <w:tab w:val="left" w:pos="6412"/>
-          <w:tab w:val="left" w:pos="7328"/>
-          <w:tab w:val="left" w:pos="8244"/>
-          <w:tab w:val="left" w:pos="9160"/>
-          <w:tab w:val="left" w:pos="10076"/>
-          <w:tab w:val="left" w:pos="10992"/>
-          <w:tab w:val="left" w:pos="11908"/>
-          <w:tab w:val="left" w:pos="12824"/>
-          <w:tab w:val="left" w:pos="13740"/>
-          <w:tab w:val="left" w:pos="14656"/>
-        </w:tabs>
-        <w:spacing w:after="0" w:line="240" w:lineRule="auto"/>
-        <w:rPr>
-          <w:rFonts w:eastAsia="Times New Roman" w:cstheme="minorHAnsi"/>
-          <w:i/>
-          <w:iCs/>
-          <w:color w:val="000000" w:themeColor="text1"/>
-          <w:sz w:val="24"/>
-          <w:szCs w:val="24"/>
-          <w:u w:val="single"/>
-        </w:rPr>
-      </w:pPr>
-      <w:r>
-        <w:rPr>
-          <w:rFonts w:eastAsia="Times New Roman" w:cstheme="minorHAnsi"/>
-          <w:i/>
-          <w:iCs/>
-          <w:color w:val="000000" w:themeColor="text1"/>
-          <w:sz w:val="24"/>
-          <w:szCs w:val="24"/>
-          <w:u w:val="single"/>
-        </w:rPr>
-        <w:t>Timing Curve</w:t>
-      </w:r>
-    </w:p>
-    <w:p>
-      <w:pPr>
-        <w:tabs>
-          <w:tab w:val="left" w:pos="916"/>
-          <w:tab w:val="left" w:pos="1832"/>
-          <w:tab w:val="left" w:pos="2748"/>
-          <w:tab w:val="left" w:pos="3664"/>
-          <w:tab w:val="left" w:pos="4580"/>
-          <w:tab w:val="left" w:pos="5496"/>
-          <w:tab w:val="left" w:pos="6412"/>
-          <w:tab w:val="left" w:pos="7328"/>
-          <w:tab w:val="left" w:pos="8244"/>
-          <w:tab w:val="left" w:pos="9160"/>
-          <w:tab w:val="left" w:pos="10076"/>
-          <w:tab w:val="left" w:pos="10992"/>
-          <w:tab w:val="left" w:pos="11908"/>
-          <w:tab w:val="left" w:pos="12824"/>
-          <w:tab w:val="left" w:pos="13740"/>
-          <w:tab w:val="left" w:pos="14656"/>
-        </w:tabs>
-        <w:spacing w:after="0" w:line="240" w:lineRule="auto"/>
-        <w:rPr>
-          <w:rFonts w:eastAsia="Times New Roman" w:cstheme="minorHAnsi"/>
-          <w:color w:val="000000" w:themeColor="text1"/>
-          <w:sz w:val="24"/>
-          <w:szCs w:val="24"/>
-          <w:u w:val="single"/>
-        </w:rPr>
-      </w:pPr>
-      <w:r>
-        <w:rPr>
-          <w:noProof/>
-        </w:rPr>
-        <w:drawing>
-          <wp:inline distT="0" distB="0" distL="0" distR="0">
-            <wp:extent cx="6400800" cy="2397071"/>
-            <wp:effectExtent l="0" t="0" r="0" b="3810"/>
-            <wp:docPr id="14" name="Picture 14" descr="C:\Users\afurrier\AppData\Local\Microsoft\Windows\INetCache\Content.Word\KNN_timing_curves.png"/>
-            <wp:cNvGraphicFramePr>
-              <a:graphicFrameLocks xmlns:a="http://schemas.openxmlformats.org/drawingml/2006/main" noChangeAspect="1"/>
-            </wp:cNvGraphicFramePr>
-            <a:graphic xmlns:a="http://schemas.openxmlformats.org/drawingml/2006/main">
-              <a:graphicData uri="http://schemas.openxmlformats.org/drawingml/2006/picture">
-                <pic:pic xmlns:pic="http://schemas.openxmlformats.org/drawingml/2006/picture">
-                  <pic:nvPicPr>
-                    <pic:cNvPr id="0" name="Picture 27" descr="C:\Users\afurrier\AppData\Local\Microsoft\Windows\INetCache\Content.Word\KNN_timing_curves.png"/>
-                    <pic:cNvPicPr>
-                      <a:picLocks noChangeAspect="1" noChangeArrowheads="1"/>
-                    </pic:cNvPicPr>
-                  </pic:nvPicPr>
-                  <pic:blipFill>
-                    <a:blip r:embed="rId11" cstate="print">
-                      <a:extLst>
-                        <a:ext uri="{28A0092B-C50C-407E-A947-70E740481C1C}">
-                          <a14:useLocalDpi xmlns:a14="http://schemas.microsoft.com/office/drawing/2010/main" val="0"/>
-                        </a:ext>
-                      </a:extLst>
-                    </a:blip>
-                    <a:srcRect/>
-                    <a:stretch>
-                      <a:fillRect/>
-                    </a:stretch>
-                  </pic:blipFill>
-                  <pic:spPr bwMode="auto">
-                    <a:xfrm>
-                      <a:off x="0" y="0"/>
-                      <a:ext cx="6400800" cy="2397071"/>
-                    </a:xfrm>
-                    <a:prstGeom prst="rect">
-                      <a:avLst/>
-                    </a:prstGeom>
-                    <a:noFill/>
-                    <a:ln>
-                      <a:noFill/>
-                    </a:ln>
-                  </pic:spPr>
-                </pic:pic>
-              </a:graphicData>
-            </a:graphic>
-          </wp:inline>
-        </w:drawing>
-      </w:r>
-    </w:p>
-    <w:p>
-      <w:pPr>
-        <w:tabs>
-          <w:tab w:val="left" w:pos="916"/>
-          <w:tab w:val="left" w:pos="1832"/>
-          <w:tab w:val="left" w:pos="2748"/>
-          <w:tab w:val="left" w:pos="3664"/>
-          <w:tab w:val="left" w:pos="4580"/>
-          <w:tab w:val="left" w:pos="5496"/>
-          <w:tab w:val="left" w:pos="6412"/>
-          <w:tab w:val="left" w:pos="7328"/>
-          <w:tab w:val="left" w:pos="8244"/>
-          <w:tab w:val="left" w:pos="9160"/>
-          <w:tab w:val="left" w:pos="10076"/>
-          <w:tab w:val="left" w:pos="10992"/>
-          <w:tab w:val="left" w:pos="11908"/>
-          <w:tab w:val="left" w:pos="12824"/>
-          <w:tab w:val="left" w:pos="13740"/>
-          <w:tab w:val="left" w:pos="14656"/>
-        </w:tabs>
-        <w:spacing w:after="0" w:line="240" w:lineRule="auto"/>
-        <w:rPr>
-          <w:rFonts w:eastAsia="Times New Roman" w:cstheme="minorHAnsi"/>
-          <w:color w:val="000000" w:themeColor="text1"/>
-          <w:sz w:val="24"/>
-          <w:szCs w:val="24"/>
-          <w:u w:val="single"/>
-        </w:rPr>
-      </w:pPr>
-      <w:r>
-        <w:rPr>
-          <w:rFonts w:eastAsia="Times New Roman" w:cstheme="minorHAnsi"/>
-          <w:i/>
-          <w:iCs/>
-          <w:color w:val="000000" w:themeColor="text1"/>
-          <w:sz w:val="24"/>
-          <w:szCs w:val="24"/>
-          <w:u w:val="single"/>
-        </w:rPr>
-        <w:t>'Expressiveness’ Curve</w:t>
-      </w:r>
-    </w:p>
-    <w:p>
-      <w:pPr>
-        <w:tabs>
-          <w:tab w:val="left" w:pos="916"/>
-          <w:tab w:val="left" w:pos="1832"/>
-          <w:tab w:val="left" w:pos="2748"/>
-          <w:tab w:val="left" w:pos="3664"/>
-          <w:tab w:val="left" w:pos="4580"/>
-          <w:tab w:val="left" w:pos="5496"/>
-          <w:tab w:val="left" w:pos="6412"/>
-          <w:tab w:val="left" w:pos="7328"/>
-          <w:tab w:val="left" w:pos="8244"/>
-          <w:tab w:val="left" w:pos="9160"/>
-          <w:tab w:val="left" w:pos="10076"/>
-          <w:tab w:val="left" w:pos="10992"/>
-          <w:tab w:val="left" w:pos="11908"/>
-          <w:tab w:val="left" w:pos="12824"/>
-          <w:tab w:val="left" w:pos="13740"/>
-          <w:tab w:val="left" w:pos="14656"/>
-        </w:tabs>
-        <w:spacing w:after="0" w:line="240" w:lineRule="auto"/>
-        <w:rPr>
-          <w:rFonts w:eastAsia="Times New Roman" w:cstheme="minorHAnsi"/>
-          <w:color w:val="000000" w:themeColor="text1"/>
-          <w:sz w:val="24"/>
-          <w:szCs w:val="24"/>
-          <w:u w:val="single"/>
-        </w:rPr>
-      </w:pPr>
     </w:p>
     <w:p>
       <w:pPr>
@@ -8655,7 +8880,7 @@
                 <w:sz w:val="28"/>
                 <w:szCs w:val="28"/>
               </w:rPr>
-              <w:t>Abalone</w:t>
+              <w:t>Cars</w:t>
             </w:r>
           </w:p>
         </w:tc>
@@ -8671,7 +8896,16 @@
                 <w:sz w:val="28"/>
                 <w:szCs w:val="28"/>
               </w:rPr>
-              <w:t>.6220</w:t>
+              <w:t>.</w:t>
+            </w:r>
+            <w:r>
+              <w:rPr>
+                <w:rFonts w:eastAsia="Times New Roman" w:cstheme="minorHAnsi"/>
+                <w:color w:val="000000" w:themeColor="text1"/>
+                <w:sz w:val="28"/>
+                <w:szCs w:val="28"/>
+              </w:rPr>
+              <w:t>9007</w:t>
             </w:r>
           </w:p>
         </w:tc>
@@ -8703,7 +8937,7 @@
                 <w:sz w:val="28"/>
                 <w:szCs w:val="28"/>
               </w:rPr>
-              <w:t>428</w:t>
+              <w:t>1034</w:t>
             </w:r>
           </w:p>
         </w:tc>
@@ -8890,7 +9124,7 @@
           <wp:inline distT="0" distB="0" distL="0" distR="0">
             <wp:extent cx="6400800" cy="2431413"/>
             <wp:effectExtent l="0" t="0" r="0" b="7620"/>
-            <wp:docPr id="7" name="Picture 7" descr="C:\Users\afurrier\AppData\Local\Microsoft\Windows\INetCache\Content.Word\SVMLin_learning_curve.png"/>
+            <wp:docPr id="24" name="Picture 24" descr="C:\Users\afurrier\AppData\Local\Microsoft\Windows\INetCache\Content.Word\SVMLin_learning_curve.png"/>
             <wp:cNvGraphicFramePr>
               <a:graphicFrameLocks xmlns:a="http://schemas.openxmlformats.org/drawingml/2006/main" noChangeAspect="1"/>
             </wp:cNvGraphicFramePr>
@@ -8898,13 +9132,13 @@
               <a:graphicData uri="http://schemas.openxmlformats.org/drawingml/2006/picture">
                 <pic:pic xmlns:pic="http://schemas.openxmlformats.org/drawingml/2006/picture">
                   <pic:nvPicPr>
-                    <pic:cNvPr id="0" name="Picture 13" descr="C:\Users\afurrier\AppData\Local\Microsoft\Windows\INetCache\Content.Word\SVMLin_learning_curve.png"/>
+                    <pic:cNvPr id="0" name="Picture 63" descr="C:\Users\afurrier\AppData\Local\Microsoft\Windows\INetCache\Content.Word\SVMLin_learning_curve.png"/>
                     <pic:cNvPicPr>
                       <a:picLocks noChangeAspect="1" noChangeArrowheads="1"/>
                     </pic:cNvPicPr>
                   </pic:nvPicPr>
                   <pic:blipFill>
-                    <a:blip r:embed="rId12" cstate="print">
+                    <a:blip r:embed="rId15" cstate="print">
                       <a:extLst>
                         <a:ext uri="{28A0092B-C50C-407E-A947-70E740481C1C}">
                           <a14:useLocalDpi xmlns:a14="http://schemas.microsoft.com/office/drawing/2010/main" val="0"/>
@@ -9017,7 +9251,7 @@
           <wp:inline distT="0" distB="0" distL="0" distR="0">
             <wp:extent cx="6400800" cy="2397071"/>
             <wp:effectExtent l="0" t="0" r="0" b="3810"/>
-            <wp:docPr id="8" name="Picture 8" descr="C:\Users\afurrier\AppData\Local\Microsoft\Windows\INetCache\Content.Word\SVMLin_timing_curves.png"/>
+            <wp:docPr id="25" name="Picture 25" descr="C:\Users\afurrier\AppData\Local\Microsoft\Windows\INetCache\Content.Word\SVMLin_timing_curves.png"/>
             <wp:cNvGraphicFramePr>
               <a:graphicFrameLocks xmlns:a="http://schemas.openxmlformats.org/drawingml/2006/main" noChangeAspect="1"/>
             </wp:cNvGraphicFramePr>
@@ -9025,13 +9259,13 @@
               <a:graphicData uri="http://schemas.openxmlformats.org/drawingml/2006/picture">
                 <pic:pic xmlns:pic="http://schemas.openxmlformats.org/drawingml/2006/picture">
                   <pic:nvPicPr>
-                    <pic:cNvPr id="0" name="Picture 15" descr="C:\Users\afurrier\AppData\Local\Microsoft\Windows\INetCache\Content.Word\SVMLin_timing_curves.png"/>
+                    <pic:cNvPr id="0" name="Picture 65" descr="C:\Users\afurrier\AppData\Local\Microsoft\Windows\INetCache\Content.Word\SVMLin_timing_curves.png"/>
                     <pic:cNvPicPr>
                       <a:picLocks noChangeAspect="1" noChangeArrowheads="1"/>
                     </pic:cNvPicPr>
                   </pic:nvPicPr>
                   <pic:blipFill>
-                    <a:blip r:embed="rId13" cstate="print">
+                    <a:blip r:embed="rId16" cstate="print">
                       <a:extLst>
                         <a:ext uri="{28A0092B-C50C-407E-A947-70E740481C1C}">
                           <a14:useLocalDpi xmlns:a14="http://schemas.microsoft.com/office/drawing/2010/main" val="0"/>
@@ -9086,15 +9320,6 @@
         <w:spacing w:after="0" w:line="240" w:lineRule="auto"/>
         <w:rPr>
           <w:rFonts w:eastAsia="Times New Roman" w:cstheme="minorHAnsi"/>
-          <w:color w:val="000000" w:themeColor="text1"/>
-          <w:sz w:val="24"/>
-          <w:szCs w:val="24"/>
-          <w:u w:val="single"/>
-        </w:rPr>
-      </w:pPr>
-      <w:r>
-        <w:rPr>
-          <w:rFonts w:eastAsia="Times New Roman" w:cstheme="minorHAnsi"/>
           <w:i/>
           <w:iCs/>
           <w:color w:val="000000" w:themeColor="text1"/>
@@ -9102,8 +9327,167 @@
           <w:szCs w:val="24"/>
           <w:u w:val="single"/>
         </w:rPr>
+      </w:pPr>
+      <w:r>
+        <w:rPr>
+          <w:rFonts w:eastAsia="Times New Roman" w:cstheme="minorHAnsi"/>
+          <w:i/>
+          <w:iCs/>
+          <w:color w:val="000000" w:themeColor="text1"/>
+          <w:sz w:val="24"/>
+          <w:szCs w:val="24"/>
+          <w:u w:val="single"/>
+        </w:rPr>
         <w:t>'Expressiveness’ Curve</w:t>
       </w:r>
+    </w:p>
+    <w:p>
+      <w:pPr>
+        <w:tabs>
+          <w:tab w:val="left" w:pos="916"/>
+          <w:tab w:val="left" w:pos="1832"/>
+          <w:tab w:val="left" w:pos="2748"/>
+          <w:tab w:val="left" w:pos="3664"/>
+          <w:tab w:val="left" w:pos="4580"/>
+          <w:tab w:val="left" w:pos="5496"/>
+          <w:tab w:val="left" w:pos="6412"/>
+          <w:tab w:val="left" w:pos="7328"/>
+          <w:tab w:val="left" w:pos="8244"/>
+          <w:tab w:val="left" w:pos="9160"/>
+          <w:tab w:val="left" w:pos="10076"/>
+          <w:tab w:val="left" w:pos="10992"/>
+          <w:tab w:val="left" w:pos="11908"/>
+          <w:tab w:val="left" w:pos="12824"/>
+          <w:tab w:val="left" w:pos="13740"/>
+          <w:tab w:val="left" w:pos="14656"/>
+        </w:tabs>
+        <w:spacing w:after="0" w:line="240" w:lineRule="auto"/>
+        <w:rPr>
+          <w:rFonts w:eastAsia="Times New Roman" w:cstheme="minorHAnsi"/>
+          <w:i/>
+          <w:iCs/>
+          <w:color w:val="000000" w:themeColor="text1"/>
+          <w:sz w:val="24"/>
+          <w:szCs w:val="24"/>
+        </w:rPr>
+      </w:pPr>
+      <w:r>
+        <w:rPr>
+          <w:rFonts w:eastAsia="Times New Roman" w:cstheme="minorHAnsi"/>
+          <w:i/>
+          <w:iCs/>
+          <w:color w:val="000000" w:themeColor="text1"/>
+          <w:sz w:val="24"/>
+          <w:szCs w:val="24"/>
+        </w:rPr>
+        <w:t>Cars</w:t>
+      </w:r>
+    </w:p>
+    <w:p>
+      <w:pPr>
+        <w:tabs>
+          <w:tab w:val="left" w:pos="916"/>
+          <w:tab w:val="left" w:pos="1832"/>
+          <w:tab w:val="left" w:pos="2748"/>
+          <w:tab w:val="left" w:pos="3664"/>
+          <w:tab w:val="left" w:pos="4580"/>
+          <w:tab w:val="left" w:pos="5496"/>
+          <w:tab w:val="left" w:pos="6412"/>
+          <w:tab w:val="left" w:pos="7328"/>
+          <w:tab w:val="left" w:pos="8244"/>
+          <w:tab w:val="left" w:pos="9160"/>
+          <w:tab w:val="left" w:pos="10076"/>
+          <w:tab w:val="left" w:pos="10992"/>
+          <w:tab w:val="left" w:pos="11908"/>
+          <w:tab w:val="left" w:pos="12824"/>
+          <w:tab w:val="left" w:pos="13740"/>
+          <w:tab w:val="left" w:pos="14656"/>
+        </w:tabs>
+        <w:spacing w:after="0" w:line="240" w:lineRule="auto"/>
+        <w:rPr>
+          <w:rFonts w:eastAsia="Times New Roman" w:cstheme="minorHAnsi"/>
+          <w:i/>
+          <w:iCs/>
+          <w:color w:val="000000" w:themeColor="text1"/>
+          <w:sz w:val="24"/>
+          <w:szCs w:val="24"/>
+          <w:u w:val="single"/>
+        </w:rPr>
+      </w:pPr>
+    </w:p>
+    <w:p>
+      <w:pPr>
+        <w:tabs>
+          <w:tab w:val="left" w:pos="916"/>
+          <w:tab w:val="left" w:pos="1832"/>
+          <w:tab w:val="left" w:pos="2748"/>
+          <w:tab w:val="left" w:pos="3664"/>
+          <w:tab w:val="left" w:pos="4580"/>
+          <w:tab w:val="left" w:pos="5496"/>
+          <w:tab w:val="left" w:pos="6412"/>
+          <w:tab w:val="left" w:pos="7328"/>
+          <w:tab w:val="left" w:pos="8244"/>
+          <w:tab w:val="left" w:pos="9160"/>
+          <w:tab w:val="left" w:pos="10076"/>
+          <w:tab w:val="left" w:pos="10992"/>
+          <w:tab w:val="left" w:pos="11908"/>
+          <w:tab w:val="left" w:pos="12824"/>
+          <w:tab w:val="left" w:pos="13740"/>
+          <w:tab w:val="left" w:pos="14656"/>
+        </w:tabs>
+        <w:spacing w:after="0" w:line="240" w:lineRule="auto"/>
+        <w:rPr>
+          <w:rFonts w:eastAsia="Times New Roman" w:cstheme="minorHAnsi"/>
+          <w:i/>
+          <w:iCs/>
+          <w:color w:val="000000" w:themeColor="text1"/>
+          <w:sz w:val="24"/>
+          <w:szCs w:val="24"/>
+        </w:rPr>
+      </w:pPr>
+      <w:proofErr w:type="spellStart"/>
+      <w:r>
+        <w:rPr>
+          <w:rFonts w:eastAsia="Times New Roman" w:cstheme="minorHAnsi"/>
+          <w:i/>
+          <w:iCs/>
+          <w:color w:val="000000" w:themeColor="text1"/>
+          <w:sz w:val="24"/>
+          <w:szCs w:val="24"/>
+        </w:rPr>
+        <w:t>Madelon</w:t>
+      </w:r>
+      <w:proofErr w:type="spellEnd"/>
+    </w:p>
+    <w:p>
+      <w:pPr>
+        <w:tabs>
+          <w:tab w:val="left" w:pos="916"/>
+          <w:tab w:val="left" w:pos="1832"/>
+          <w:tab w:val="left" w:pos="2748"/>
+          <w:tab w:val="left" w:pos="3664"/>
+          <w:tab w:val="left" w:pos="4580"/>
+          <w:tab w:val="left" w:pos="5496"/>
+          <w:tab w:val="left" w:pos="6412"/>
+          <w:tab w:val="left" w:pos="7328"/>
+          <w:tab w:val="left" w:pos="8244"/>
+          <w:tab w:val="left" w:pos="9160"/>
+          <w:tab w:val="left" w:pos="10076"/>
+          <w:tab w:val="left" w:pos="10992"/>
+          <w:tab w:val="left" w:pos="11908"/>
+          <w:tab w:val="left" w:pos="12824"/>
+          <w:tab w:val="left" w:pos="13740"/>
+          <w:tab w:val="left" w:pos="14656"/>
+        </w:tabs>
+        <w:spacing w:after="0" w:line="240" w:lineRule="auto"/>
+        <w:rPr>
+          <w:rFonts w:eastAsia="Times New Roman" w:cstheme="minorHAnsi"/>
+          <w:color w:val="000000" w:themeColor="text1"/>
+          <w:sz w:val="24"/>
+          <w:szCs w:val="24"/>
+          <w:u w:val="single"/>
+        </w:rPr>
+      </w:pPr>
     </w:p>
     <w:p>
       <w:pPr>
@@ -9212,13 +9596,14 @@
     <w:tbl>
       <w:tblPr>
         <w:tblStyle w:val="TableGrid"/>
-        <w:tblW w:w="8228" w:type="dxa"/>
+        <w:tblW w:w="9970" w:type="dxa"/>
         <w:tblLook w:val="04A0" w:firstRow="1" w:lastRow="0" w:firstColumn="1" w:lastColumn="0" w:noHBand="0" w:noVBand="1"/>
       </w:tblPr>
       <w:tblGrid>
         <w:gridCol w:w="1693"/>
         <w:gridCol w:w="1526"/>
         <w:gridCol w:w="3267"/>
+        <w:gridCol w:w="1742"/>
         <w:gridCol w:w="1742"/>
       </w:tblGrid>
       <w:tr>
@@ -9227,7 +9612,7 @@
         </w:trPr>
         <w:tc>
           <w:tcPr>
-            <w:tcW w:w="2057" w:type="dxa"/>
+            <w:tcW w:w="1693" w:type="dxa"/>
           </w:tcPr>
           <w:p>
             <w:pPr>
@@ -9271,7 +9656,7 @@
         </w:tc>
         <w:tc>
           <w:tcPr>
-            <w:tcW w:w="2057" w:type="dxa"/>
+            <w:tcW w:w="1526" w:type="dxa"/>
           </w:tcPr>
           <w:p>
             <w:pPr>
@@ -9329,7 +9714,7 @@
         </w:tc>
         <w:tc>
           <w:tcPr>
-            <w:tcW w:w="2057" w:type="dxa"/>
+            <w:tcW w:w="3267" w:type="dxa"/>
           </w:tcPr>
           <w:p>
             <w:pPr>
@@ -9375,7 +9760,7 @@
         </w:tc>
         <w:tc>
           <w:tcPr>
-            <w:tcW w:w="2057" w:type="dxa"/>
+            <w:tcW w:w="1742" w:type="dxa"/>
           </w:tcPr>
           <w:p>
             <w:pPr>
@@ -9419,14 +9804,9 @@
             </w:r>
           </w:p>
         </w:tc>
-      </w:tr>
-      <w:tr>
-        <w:trPr>
-          <w:trHeight w:val="336"/>
-        </w:trPr>
         <w:tc>
           <w:tcPr>
-            <w:tcW w:w="2057" w:type="dxa"/>
+            <w:tcW w:w="1742" w:type="dxa"/>
           </w:tcPr>
           <w:p>
             <w:pPr>
@@ -9451,78 +9831,20 @@
               <w:rPr>
                 <w:rFonts w:eastAsia="Times New Roman" w:cstheme="minorHAnsi"/>
                 <w:b/>
-                <w:i/>
-                <w:color w:val="000000" w:themeColor="text1"/>
-                <w:sz w:val="28"/>
-                <w:szCs w:val="28"/>
-                <w:u w:val="single"/>
+                <w:color w:val="000000" w:themeColor="text1"/>
+                <w:sz w:val="28"/>
+                <w:szCs w:val="28"/>
               </w:rPr>
             </w:pPr>
             <w:r>
               <w:rPr>
                 <w:rFonts w:eastAsia="Times New Roman" w:cstheme="minorHAnsi"/>
-                <w:color w:val="000000" w:themeColor="text1"/>
-                <w:sz w:val="28"/>
-                <w:szCs w:val="28"/>
-              </w:rPr>
-              <w:t>Abalone</w:t>
-            </w:r>
-          </w:p>
-        </w:tc>
-        <w:tc>
-          <w:tcPr>
-            <w:tcW w:w="2057" w:type="dxa"/>
-          </w:tcPr>
-          <w:p>
-            <w:r>
-              <w:rPr>
-                <w:rFonts w:eastAsia="Times New Roman" w:cstheme="minorHAnsi"/>
-                <w:color w:val="000000" w:themeColor="text1"/>
-                <w:sz w:val="28"/>
-                <w:szCs w:val="28"/>
-              </w:rPr>
-              <w:t>.6</w:t>
-            </w:r>
-            <w:r>
-              <w:rPr>
-                <w:rFonts w:eastAsia="Times New Roman" w:cstheme="minorHAnsi"/>
-                <w:color w:val="000000" w:themeColor="text1"/>
-                <w:sz w:val="28"/>
-                <w:szCs w:val="28"/>
-              </w:rPr>
-              <w:t>338</w:t>
-            </w:r>
-          </w:p>
-        </w:tc>
-        <w:tc>
-          <w:tcPr>
-            <w:tcW w:w="2057" w:type="dxa"/>
-          </w:tcPr>
-          <w:p>
-            <w:r>
-              <w:rPr>
-                <w:rFonts w:eastAsia="Times New Roman" w:cstheme="minorHAnsi"/>
-                <w:color w:val="000000" w:themeColor="text1"/>
-                <w:sz w:val="28"/>
-                <w:szCs w:val="28"/>
-              </w:rPr>
-              <w:t>0.00031622776601683794</w:t>
-            </w:r>
-          </w:p>
-        </w:tc>
-        <w:tc>
-          <w:tcPr>
-            <w:tcW w:w="2057" w:type="dxa"/>
-          </w:tcPr>
-          <w:p>
-            <w:r>
-              <w:rPr>
-                <w:rFonts w:eastAsia="Times New Roman" w:cstheme="minorHAnsi"/>
-                <w:color w:val="000000" w:themeColor="text1"/>
-                <w:sz w:val="28"/>
-                <w:szCs w:val="28"/>
-              </w:rPr>
-              <w:t>428</w:t>
+                <w:b/>
+                <w:color w:val="000000" w:themeColor="text1"/>
+                <w:sz w:val="28"/>
+                <w:szCs w:val="28"/>
+              </w:rPr>
+              <w:t>Gamma</w:t>
             </w:r>
           </w:p>
         </w:tc>
@@ -9533,7 +9855,7 @@
         </w:trPr>
         <w:tc>
           <w:tcPr>
-            <w:tcW w:w="2057" w:type="dxa"/>
+            <w:tcW w:w="1693" w:type="dxa"/>
           </w:tcPr>
           <w:p>
             <w:pPr>
@@ -9565,6 +9887,128 @@
                 <w:u w:val="single"/>
               </w:rPr>
             </w:pPr>
+            <w:r>
+              <w:rPr>
+                <w:rFonts w:eastAsia="Times New Roman" w:cstheme="minorHAnsi"/>
+                <w:color w:val="000000" w:themeColor="text1"/>
+                <w:sz w:val="28"/>
+                <w:szCs w:val="28"/>
+              </w:rPr>
+              <w:t>Cars</w:t>
+            </w:r>
+          </w:p>
+        </w:tc>
+        <w:tc>
+          <w:tcPr>
+            <w:tcW w:w="1526" w:type="dxa"/>
+          </w:tcPr>
+          <w:p>
+            <w:r>
+              <w:rPr>
+                <w:rFonts w:eastAsia="Times New Roman" w:cstheme="minorHAnsi"/>
+                <w:color w:val="000000" w:themeColor="text1"/>
+                <w:sz w:val="28"/>
+                <w:szCs w:val="28"/>
+              </w:rPr>
+              <w:t>.9856</w:t>
+            </w:r>
+          </w:p>
+        </w:tc>
+        <w:tc>
+          <w:tcPr>
+            <w:tcW w:w="3267" w:type="dxa"/>
+          </w:tcPr>
+          <w:p>
+            <w:r>
+              <w:rPr>
+                <w:rFonts w:eastAsia="Times New Roman" w:cstheme="minorHAnsi"/>
+                <w:color w:val="000000" w:themeColor="text1"/>
+                <w:sz w:val="28"/>
+                <w:szCs w:val="28"/>
+              </w:rPr>
+              <w:t>.0001</w:t>
+            </w:r>
+          </w:p>
+        </w:tc>
+        <w:tc>
+          <w:tcPr>
+            <w:tcW w:w="1742" w:type="dxa"/>
+          </w:tcPr>
+          <w:p>
+            <w:r>
+              <w:rPr>
+                <w:rFonts w:eastAsia="Times New Roman" w:cstheme="minorHAnsi"/>
+                <w:color w:val="000000" w:themeColor="text1"/>
+                <w:sz w:val="28"/>
+                <w:szCs w:val="28"/>
+              </w:rPr>
+              <w:t>1034</w:t>
+            </w:r>
+          </w:p>
+        </w:tc>
+        <w:tc>
+          <w:tcPr>
+            <w:tcW w:w="1742" w:type="dxa"/>
+          </w:tcPr>
+          <w:p>
+            <w:pPr>
+              <w:rPr>
+                <w:rFonts w:eastAsia="Times New Roman" w:cstheme="minorHAnsi"/>
+                <w:color w:val="000000" w:themeColor="text1"/>
+                <w:sz w:val="28"/>
+                <w:szCs w:val="28"/>
+              </w:rPr>
+            </w:pPr>
+            <w:r>
+              <w:rPr>
+                <w:rFonts w:eastAsia="Times New Roman" w:cstheme="minorHAnsi"/>
+                <w:color w:val="000000" w:themeColor="text1"/>
+                <w:sz w:val="28"/>
+                <w:szCs w:val="28"/>
+              </w:rPr>
+              <w:t>.8</w:t>
+            </w:r>
+          </w:p>
+        </w:tc>
+      </w:tr>
+      <w:tr>
+        <w:trPr>
+          <w:trHeight w:val="336"/>
+        </w:trPr>
+        <w:tc>
+          <w:tcPr>
+            <w:tcW w:w="1693" w:type="dxa"/>
+          </w:tcPr>
+          <w:p>
+            <w:pPr>
+              <w:tabs>
+                <w:tab w:val="left" w:pos="916"/>
+                <w:tab w:val="left" w:pos="1832"/>
+                <w:tab w:val="left" w:pos="2748"/>
+                <w:tab w:val="left" w:pos="3664"/>
+                <w:tab w:val="left" w:pos="4580"/>
+                <w:tab w:val="left" w:pos="5496"/>
+                <w:tab w:val="left" w:pos="6412"/>
+                <w:tab w:val="left" w:pos="7328"/>
+                <w:tab w:val="left" w:pos="8244"/>
+                <w:tab w:val="left" w:pos="9160"/>
+                <w:tab w:val="left" w:pos="10076"/>
+                <w:tab w:val="left" w:pos="10992"/>
+                <w:tab w:val="left" w:pos="11908"/>
+                <w:tab w:val="left" w:pos="12824"/>
+                <w:tab w:val="left" w:pos="13740"/>
+                <w:tab w:val="left" w:pos="14656"/>
+              </w:tabs>
+              <w:rPr>
+                <w:rFonts w:eastAsia="Times New Roman" w:cstheme="minorHAnsi"/>
+                <w:b/>
+                <w:i/>
+                <w:color w:val="000000" w:themeColor="text1"/>
+                <w:sz w:val="28"/>
+                <w:szCs w:val="28"/>
+                <w:u w:val="single"/>
+              </w:rPr>
+            </w:pPr>
             <w:proofErr w:type="spellStart"/>
             <w:r>
               <w:rPr>
@@ -9580,7 +10024,7 @@
         </w:tc>
         <w:tc>
           <w:tcPr>
-            <w:tcW w:w="2057" w:type="dxa"/>
+            <w:tcW w:w="1526" w:type="dxa"/>
           </w:tcPr>
           <w:p>
             <w:r>
@@ -9596,7 +10040,7 @@
         </w:tc>
         <w:tc>
           <w:tcPr>
-            <w:tcW w:w="2057" w:type="dxa"/>
+            <w:tcW w:w="3267" w:type="dxa"/>
           </w:tcPr>
           <w:p>
             <w:r>
@@ -9612,7 +10056,7 @@
         </w:tc>
         <w:tc>
           <w:tcPr>
-            <w:tcW w:w="2057" w:type="dxa"/>
+            <w:tcW w:w="1742" w:type="dxa"/>
           </w:tcPr>
           <w:p>
             <w:r>
@@ -9623,6 +10067,30 @@
                 <w:szCs w:val="28"/>
               </w:rPr>
               <w:t>687</w:t>
+            </w:r>
+          </w:p>
+        </w:tc>
+        <w:tc>
+          <w:tcPr>
+            <w:tcW w:w="1742" w:type="dxa"/>
+          </w:tcPr>
+          <w:p>
+            <w:pPr>
+              <w:rPr>
+                <w:rFonts w:eastAsia="Times New Roman" w:cstheme="minorHAnsi"/>
+                <w:color w:val="000000" w:themeColor="text1"/>
+                <w:sz w:val="28"/>
+                <w:szCs w:val="28"/>
+              </w:rPr>
+            </w:pPr>
+            <w:r>
+              <w:rPr>
+                <w:rFonts w:eastAsia="Times New Roman" w:cstheme="minorHAnsi"/>
+                <w:color w:val="000000" w:themeColor="text1"/>
+                <w:sz w:val="28"/>
+                <w:szCs w:val="28"/>
+              </w:rPr>
+              <w:t>.15</w:t>
             </w:r>
           </w:p>
         </w:tc>
@@ -9671,6 +10139,30 @@
         </w:rPr>
         <w:t>Learning Curve</w:t>
       </w:r>
+      <w:r>
+        <w:rPr>
+          <w:rFonts w:eastAsia="Times New Roman" w:cstheme="minorHAnsi"/>
+          <w:i/>
+          <w:iCs/>
+          <w:color w:val="000000" w:themeColor="text1"/>
+          <w:sz w:val="24"/>
+          <w:szCs w:val="24"/>
+          <w:u w:val="single"/>
+        </w:rPr>
+        <w:t xml:space="preserve"> </w:t>
+      </w:r>
+      <w:r>
+        <w:rPr>
+          <w:rFonts w:eastAsia="Times New Roman" w:cstheme="minorHAnsi"/>
+          <w:i/>
+          <w:iCs/>
+          <w:color w:val="000000" w:themeColor="text1"/>
+          <w:sz w:val="24"/>
+          <w:szCs w:val="24"/>
+          <w:u w:val="single"/>
+        </w:rPr>
+        <w:tab/>
+      </w:r>
     </w:p>
     <w:p>
       <w:pPr>
@@ -9709,7 +10201,7 @@
           <wp:inline distT="0" distB="0" distL="0" distR="0">
             <wp:extent cx="6400800" cy="2431413"/>
             <wp:effectExtent l="0" t="0" r="0" b="7620"/>
-            <wp:docPr id="9" name="Picture 9" descr="C:\Users\afurrier\AppData\Local\Microsoft\Windows\INetCache\Content.Word\SVMRBF_learning_curve.png"/>
+            <wp:docPr id="27" name="Picture 27" descr="C:\Users\afurrier\AppData\Local\Microsoft\Windows\INetCache\Content.Word\SVMRBF_learning_curve.png"/>
             <wp:cNvGraphicFramePr>
               <a:graphicFrameLocks xmlns:a="http://schemas.openxmlformats.org/drawingml/2006/main" noChangeAspect="1"/>
             </wp:cNvGraphicFramePr>
@@ -9717,13 +10209,13 @@
               <a:graphicData uri="http://schemas.openxmlformats.org/drawingml/2006/picture">
                 <pic:pic xmlns:pic="http://schemas.openxmlformats.org/drawingml/2006/picture">
                   <pic:nvPicPr>
-                    <pic:cNvPr id="0" name="Picture 17" descr="C:\Users\afurrier\AppData\Local\Microsoft\Windows\INetCache\Content.Word\SVMRBF_learning_curve.png"/>
+                    <pic:cNvPr id="0" name="Picture 69" descr="C:\Users\afurrier\AppData\Local\Microsoft\Windows\INetCache\Content.Word\SVMRBF_learning_curve.png"/>
                     <pic:cNvPicPr>
                       <a:picLocks noChangeAspect="1" noChangeArrowheads="1"/>
                     </pic:cNvPicPr>
                   </pic:nvPicPr>
                   <pic:blipFill>
-                    <a:blip r:embed="rId14" cstate="print">
+                    <a:blip r:embed="rId17" cstate="print">
                       <a:extLst>
                         <a:ext uri="{28A0092B-C50C-407E-A947-70E740481C1C}">
                           <a14:useLocalDpi xmlns:a14="http://schemas.microsoft.com/office/drawing/2010/main" val="0"/>
@@ -9836,7 +10328,7 @@
           <wp:inline distT="0" distB="0" distL="0" distR="0">
             <wp:extent cx="6400800" cy="2397071"/>
             <wp:effectExtent l="0" t="0" r="0" b="3810"/>
-            <wp:docPr id="10" name="Picture 10" descr="C:\Users\afurrier\AppData\Local\Microsoft\Windows\INetCache\Content.Word\SVMRBF_timing_curves.png"/>
+            <wp:docPr id="26" name="Picture 26" descr="C:\Users\afurrier\AppData\Local\Microsoft\Windows\INetCache\Content.Word\SVMRBF_timing_curves.png"/>
             <wp:cNvGraphicFramePr>
               <a:graphicFrameLocks xmlns:a="http://schemas.openxmlformats.org/drawingml/2006/main" noChangeAspect="1"/>
             </wp:cNvGraphicFramePr>
@@ -9844,13 +10336,13 @@
               <a:graphicData uri="http://schemas.openxmlformats.org/drawingml/2006/picture">
                 <pic:pic xmlns:pic="http://schemas.openxmlformats.org/drawingml/2006/picture">
                   <pic:nvPicPr>
-                    <pic:cNvPr id="0" name="Picture 19" descr="C:\Users\afurrier\AppData\Local\Microsoft\Windows\INetCache\Content.Word\SVMRBF_timing_curves.png"/>
+                    <pic:cNvPr id="0" name="Picture 67" descr="C:\Users\afurrier\AppData\Local\Microsoft\Windows\INetCache\Content.Word\SVMRBF_timing_curves.png"/>
                     <pic:cNvPicPr>
                       <a:picLocks noChangeAspect="1" noChangeArrowheads="1"/>
                     </pic:cNvPicPr>
                   </pic:nvPicPr>
                   <pic:blipFill>
-                    <a:blip r:embed="rId15" cstate="print">
+                    <a:blip r:embed="rId18" cstate="print">
                       <a:extLst>
                         <a:ext uri="{28A0092B-C50C-407E-A947-70E740481C1C}">
                           <a14:useLocalDpi xmlns:a14="http://schemas.microsoft.com/office/drawing/2010/main" val="0"/>
@@ -9926,12 +10418,132 @@
     </w:p>
     <w:p>
       <w:pPr>
+        <w:tabs>
+          <w:tab w:val="left" w:pos="916"/>
+          <w:tab w:val="left" w:pos="1832"/>
+          <w:tab w:val="left" w:pos="2748"/>
+          <w:tab w:val="left" w:pos="3664"/>
+          <w:tab w:val="left" w:pos="4580"/>
+          <w:tab w:val="left" w:pos="5496"/>
+          <w:tab w:val="left" w:pos="6412"/>
+          <w:tab w:val="left" w:pos="7328"/>
+          <w:tab w:val="left" w:pos="8244"/>
+          <w:tab w:val="left" w:pos="9160"/>
+          <w:tab w:val="left" w:pos="10076"/>
+          <w:tab w:val="left" w:pos="10992"/>
+          <w:tab w:val="left" w:pos="11908"/>
+          <w:tab w:val="left" w:pos="12824"/>
+          <w:tab w:val="left" w:pos="13740"/>
+          <w:tab w:val="left" w:pos="14656"/>
+        </w:tabs>
+        <w:spacing w:after="0" w:line="240" w:lineRule="auto"/>
+        <w:rPr>
+          <w:rFonts w:eastAsia="Times New Roman" w:cstheme="minorHAnsi"/>
+          <w:i/>
+          <w:iCs/>
+          <w:color w:val="000000" w:themeColor="text1"/>
+          <w:sz w:val="24"/>
+          <w:szCs w:val="24"/>
+        </w:rPr>
+      </w:pPr>
+      <w:r>
+        <w:rPr>
+          <w:rFonts w:eastAsia="Times New Roman" w:cstheme="minorHAnsi"/>
+          <w:i/>
+          <w:iCs/>
+          <w:color w:val="000000" w:themeColor="text1"/>
+          <w:sz w:val="24"/>
+          <w:szCs w:val="24"/>
+        </w:rPr>
+        <w:t>Cars</w:t>
+      </w:r>
+    </w:p>
+    <w:p>
+      <w:pPr>
+        <w:tabs>
+          <w:tab w:val="left" w:pos="916"/>
+          <w:tab w:val="left" w:pos="1832"/>
+          <w:tab w:val="left" w:pos="2748"/>
+          <w:tab w:val="left" w:pos="3664"/>
+          <w:tab w:val="left" w:pos="4580"/>
+          <w:tab w:val="left" w:pos="5496"/>
+          <w:tab w:val="left" w:pos="6412"/>
+          <w:tab w:val="left" w:pos="7328"/>
+          <w:tab w:val="left" w:pos="8244"/>
+          <w:tab w:val="left" w:pos="9160"/>
+          <w:tab w:val="left" w:pos="10076"/>
+          <w:tab w:val="left" w:pos="10992"/>
+          <w:tab w:val="left" w:pos="11908"/>
+          <w:tab w:val="left" w:pos="12824"/>
+          <w:tab w:val="left" w:pos="13740"/>
+          <w:tab w:val="left" w:pos="14656"/>
+        </w:tabs>
+        <w:spacing w:after="0" w:line="240" w:lineRule="auto"/>
+        <w:rPr>
+          <w:rFonts w:eastAsia="Times New Roman" w:cstheme="minorHAnsi"/>
+          <w:i/>
+          <w:iCs/>
+          <w:color w:val="000000" w:themeColor="text1"/>
+          <w:sz w:val="24"/>
+          <w:szCs w:val="24"/>
+          <w:u w:val="single"/>
+        </w:rPr>
+      </w:pPr>
+    </w:p>
+    <w:p>
+      <w:pPr>
+        <w:tabs>
+          <w:tab w:val="left" w:pos="916"/>
+          <w:tab w:val="left" w:pos="1832"/>
+          <w:tab w:val="left" w:pos="2748"/>
+          <w:tab w:val="left" w:pos="3664"/>
+          <w:tab w:val="left" w:pos="4580"/>
+          <w:tab w:val="left" w:pos="5496"/>
+          <w:tab w:val="left" w:pos="6412"/>
+          <w:tab w:val="left" w:pos="7328"/>
+          <w:tab w:val="left" w:pos="8244"/>
+          <w:tab w:val="left" w:pos="9160"/>
+          <w:tab w:val="left" w:pos="10076"/>
+          <w:tab w:val="left" w:pos="10992"/>
+          <w:tab w:val="left" w:pos="11908"/>
+          <w:tab w:val="left" w:pos="12824"/>
+          <w:tab w:val="left" w:pos="13740"/>
+          <w:tab w:val="left" w:pos="14656"/>
+        </w:tabs>
+        <w:spacing w:after="0" w:line="240" w:lineRule="auto"/>
+        <w:rPr>
+          <w:rFonts w:eastAsia="Times New Roman" w:cstheme="minorHAnsi"/>
+          <w:i/>
+          <w:iCs/>
+          <w:color w:val="000000" w:themeColor="text1"/>
+          <w:sz w:val="24"/>
+          <w:szCs w:val="24"/>
+        </w:rPr>
+      </w:pPr>
+      <w:proofErr w:type="spellStart"/>
+      <w:r>
+        <w:rPr>
+          <w:rFonts w:eastAsia="Times New Roman" w:cstheme="minorHAnsi"/>
+          <w:i/>
+          <w:iCs/>
+          <w:color w:val="000000" w:themeColor="text1"/>
+          <w:sz w:val="24"/>
+          <w:szCs w:val="24"/>
+        </w:rPr>
+        <w:t>Madelon</w:t>
+      </w:r>
+      <w:proofErr w:type="spellEnd"/>
+    </w:p>
+    <w:p>
+      <w:pPr>
         <w:rPr>
           <w:rFonts w:cstheme="minorHAnsi"/>
           <w:sz w:val="24"/>
           <w:szCs w:val="24"/>
         </w:rPr>
       </w:pPr>
+      <w:bookmarkStart w:id="0" w:name="_GoBack"/>
+      <w:bookmarkEnd w:id="0"/>
     </w:p>
     <w:sectPr>
       <w:pgSz w:w="12240" w:h="15840"/>

</xml_diff>